<commit_message>
Update Dormitory Accommodation Term Project.docx
</commit_message>
<xml_diff>
--- a/documents/Dormitory Accommodation Term Project.docx
+++ b/documents/Dormitory Accommodation Term Project.docx
@@ -890,30 +890,50 @@
           <w:szCs w:val="24"/>
         </w:rPr>
       </w:pPr>
-      <w:r>
-        <w:rPr>
-          <w:rFonts w:ascii="Times New Roman" w:hAnsi="Times New Roman" w:cs="Times New Roman"/>
-          <w:sz w:val="24"/>
-          <w:szCs w:val="24"/>
-        </w:rPr>
-        <w:t>fName VARCHAR(15),</w:t>
-      </w:r>
-    </w:p>
-    <w:p>
-      <w:pPr>
-        <w:rPr>
-          <w:rFonts w:ascii="Times New Roman" w:hAnsi="Times New Roman" w:cs="Times New Roman"/>
-          <w:sz w:val="24"/>
-          <w:szCs w:val="24"/>
-        </w:rPr>
-      </w:pPr>
-      <w:r>
-        <w:rPr>
-          <w:rFonts w:ascii="Times New Roman" w:hAnsi="Times New Roman" w:cs="Times New Roman"/>
-          <w:sz w:val="24"/>
-          <w:szCs w:val="24"/>
-        </w:rPr>
-        <w:t>lName VARCHAR(15),</w:t>
+      <w:proofErr w:type="spellStart"/>
+      <w:r>
+        <w:rPr>
+          <w:rFonts w:ascii="Times New Roman" w:hAnsi="Times New Roman" w:cs="Times New Roman"/>
+          <w:sz w:val="24"/>
+          <w:szCs w:val="24"/>
+        </w:rPr>
+        <w:t>fName</w:t>
+      </w:r>
+      <w:proofErr w:type="spellEnd"/>
+      <w:r>
+        <w:rPr>
+          <w:rFonts w:ascii="Times New Roman" w:hAnsi="Times New Roman" w:cs="Times New Roman"/>
+          <w:sz w:val="24"/>
+          <w:szCs w:val="24"/>
+        </w:rPr>
+        <w:t xml:space="preserve"> VARCHAR(15),</w:t>
+      </w:r>
+    </w:p>
+    <w:p>
+      <w:pPr>
+        <w:rPr>
+          <w:rFonts w:ascii="Times New Roman" w:hAnsi="Times New Roman" w:cs="Times New Roman"/>
+          <w:sz w:val="24"/>
+          <w:szCs w:val="24"/>
+        </w:rPr>
+      </w:pPr>
+      <w:proofErr w:type="spellStart"/>
+      <w:r>
+        <w:rPr>
+          <w:rFonts w:ascii="Times New Roman" w:hAnsi="Times New Roman" w:cs="Times New Roman"/>
+          <w:sz w:val="24"/>
+          <w:szCs w:val="24"/>
+        </w:rPr>
+        <w:t>lName</w:t>
+      </w:r>
+      <w:proofErr w:type="spellEnd"/>
+      <w:r>
+        <w:rPr>
+          <w:rFonts w:ascii="Times New Roman" w:hAnsi="Times New Roman" w:cs="Times New Roman"/>
+          <w:sz w:val="24"/>
+          <w:szCs w:val="24"/>
+        </w:rPr>
+        <w:t xml:space="preserve"> VARCHAR(15),</w:t>
       </w:r>
     </w:p>
     <w:p>
@@ -975,13 +995,23 @@
           <w:szCs w:val="24"/>
         </w:rPr>
       </w:pPr>
-      <w:r>
-        <w:rPr>
-          <w:rFonts w:ascii="Times New Roman" w:hAnsi="Times New Roman" w:cs="Times New Roman"/>
-          <w:sz w:val="24"/>
-          <w:szCs w:val="24"/>
-        </w:rPr>
-        <w:t>s_degree VARCHAR(4),</w:t>
+      <w:proofErr w:type="spellStart"/>
+      <w:r>
+        <w:rPr>
+          <w:rFonts w:ascii="Times New Roman" w:hAnsi="Times New Roman" w:cs="Times New Roman"/>
+          <w:sz w:val="24"/>
+          <w:szCs w:val="24"/>
+        </w:rPr>
+        <w:t>s_degree</w:t>
+      </w:r>
+      <w:proofErr w:type="spellEnd"/>
+      <w:r>
+        <w:rPr>
+          <w:rFonts w:ascii="Times New Roman" w:hAnsi="Times New Roman" w:cs="Times New Roman"/>
+          <w:sz w:val="24"/>
+          <w:szCs w:val="24"/>
+        </w:rPr>
+        <w:t xml:space="preserve"> VARCHAR(4),</w:t>
       </w:r>
     </w:p>
     <w:p>
@@ -1053,13 +1083,23 @@
           <w:szCs w:val="24"/>
         </w:rPr>
       </w:pPr>
-      <w:r>
-        <w:rPr>
-          <w:rFonts w:ascii="Times New Roman" w:hAnsi="Times New Roman" w:cs="Times New Roman"/>
-          <w:sz w:val="24"/>
-          <w:szCs w:val="24"/>
-        </w:rPr>
-        <w:t>flat_addr VARCHAR(20),</w:t>
+      <w:proofErr w:type="spellStart"/>
+      <w:r>
+        <w:rPr>
+          <w:rFonts w:ascii="Times New Roman" w:hAnsi="Times New Roman" w:cs="Times New Roman"/>
+          <w:sz w:val="24"/>
+          <w:szCs w:val="24"/>
+        </w:rPr>
+        <w:t>flat_addr</w:t>
+      </w:r>
+      <w:proofErr w:type="spellEnd"/>
+      <w:r>
+        <w:rPr>
+          <w:rFonts w:ascii="Times New Roman" w:hAnsi="Times New Roman" w:cs="Times New Roman"/>
+          <w:sz w:val="24"/>
+          <w:szCs w:val="24"/>
+        </w:rPr>
+        <w:t xml:space="preserve"> VARCHAR(20),</w:t>
       </w:r>
     </w:p>
     <w:p>
@@ -1258,13 +1298,23 @@
           <w:szCs w:val="24"/>
         </w:rPr>
       </w:pPr>
-      <w:r>
-        <w:rPr>
-          <w:rFonts w:ascii="Times New Roman" w:hAnsi="Times New Roman" w:cs="Times New Roman"/>
-          <w:sz w:val="24"/>
-          <w:szCs w:val="24"/>
-        </w:rPr>
-        <w:t>course_name VARCHAR(30),</w:t>
+      <w:proofErr w:type="spellStart"/>
+      <w:r>
+        <w:rPr>
+          <w:rFonts w:ascii="Times New Roman" w:hAnsi="Times New Roman" w:cs="Times New Roman"/>
+          <w:sz w:val="24"/>
+          <w:szCs w:val="24"/>
+        </w:rPr>
+        <w:t>course_name</w:t>
+      </w:r>
+      <w:proofErr w:type="spellEnd"/>
+      <w:r>
+        <w:rPr>
+          <w:rFonts w:ascii="Times New Roman" w:hAnsi="Times New Roman" w:cs="Times New Roman"/>
+          <w:sz w:val="24"/>
+          <w:szCs w:val="24"/>
+        </w:rPr>
+        <w:t xml:space="preserve"> VARCHAR(30),</w:t>
       </w:r>
     </w:p>
     <w:p>
@@ -1565,30 +1615,50 @@
           <w:szCs w:val="24"/>
         </w:rPr>
       </w:pPr>
-      <w:r>
-        <w:rPr>
-          <w:rFonts w:ascii="Times New Roman" w:hAnsi="Times New Roman" w:cs="Times New Roman"/>
-          <w:sz w:val="24"/>
-          <w:szCs w:val="24"/>
-        </w:rPr>
-        <w:t>commence_date DATE,</w:t>
-      </w:r>
-    </w:p>
-    <w:p>
-      <w:pPr>
-        <w:rPr>
-          <w:rFonts w:ascii="Times New Roman" w:hAnsi="Times New Roman" w:cs="Times New Roman"/>
-          <w:sz w:val="24"/>
-          <w:szCs w:val="24"/>
-        </w:rPr>
-      </w:pPr>
-      <w:r>
-        <w:rPr>
-          <w:rFonts w:ascii="Times New Roman" w:hAnsi="Times New Roman" w:cs="Times New Roman"/>
-          <w:sz w:val="24"/>
-          <w:szCs w:val="24"/>
-        </w:rPr>
-        <w:t>end_date DATE,</w:t>
+      <w:proofErr w:type="spellStart"/>
+      <w:r>
+        <w:rPr>
+          <w:rFonts w:ascii="Times New Roman" w:hAnsi="Times New Roman" w:cs="Times New Roman"/>
+          <w:sz w:val="24"/>
+          <w:szCs w:val="24"/>
+        </w:rPr>
+        <w:t>commence_date</w:t>
+      </w:r>
+      <w:proofErr w:type="spellEnd"/>
+      <w:r>
+        <w:rPr>
+          <w:rFonts w:ascii="Times New Roman" w:hAnsi="Times New Roman" w:cs="Times New Roman"/>
+          <w:sz w:val="24"/>
+          <w:szCs w:val="24"/>
+        </w:rPr>
+        <w:t xml:space="preserve"> DATE,</w:t>
+      </w:r>
+    </w:p>
+    <w:p>
+      <w:pPr>
+        <w:rPr>
+          <w:rFonts w:ascii="Times New Roman" w:hAnsi="Times New Roman" w:cs="Times New Roman"/>
+          <w:sz w:val="24"/>
+          <w:szCs w:val="24"/>
+        </w:rPr>
+      </w:pPr>
+      <w:proofErr w:type="spellStart"/>
+      <w:r>
+        <w:rPr>
+          <w:rFonts w:ascii="Times New Roman" w:hAnsi="Times New Roman" w:cs="Times New Roman"/>
+          <w:sz w:val="24"/>
+          <w:szCs w:val="24"/>
+        </w:rPr>
+        <w:t>end_date</w:t>
+      </w:r>
+      <w:proofErr w:type="spellEnd"/>
+      <w:r>
+        <w:rPr>
+          <w:rFonts w:ascii="Times New Roman" w:hAnsi="Times New Roman" w:cs="Times New Roman"/>
+          <w:sz w:val="24"/>
+          <w:szCs w:val="24"/>
+        </w:rPr>
+        <w:t xml:space="preserve"> DATE,</w:t>
       </w:r>
     </w:p>
     <w:p>
@@ -1710,30 +1780,50 @@
           <w:szCs w:val="24"/>
         </w:rPr>
       </w:pPr>
-      <w:r>
-        <w:rPr>
-          <w:rFonts w:ascii="Times New Roman" w:hAnsi="Times New Roman" w:cs="Times New Roman"/>
-          <w:sz w:val="24"/>
-          <w:szCs w:val="24"/>
-        </w:rPr>
-        <w:t>payment_date DATE,</w:t>
-      </w:r>
-    </w:p>
-    <w:p>
-      <w:pPr>
-        <w:rPr>
-          <w:rFonts w:ascii="Times New Roman" w:hAnsi="Times New Roman" w:cs="Times New Roman"/>
-          <w:sz w:val="24"/>
-          <w:szCs w:val="24"/>
-        </w:rPr>
-      </w:pPr>
-      <w:r>
-        <w:rPr>
-          <w:rFonts w:ascii="Times New Roman" w:hAnsi="Times New Roman" w:cs="Times New Roman"/>
-          <w:sz w:val="24"/>
-          <w:szCs w:val="24"/>
-        </w:rPr>
-        <w:t>payment_type VARCHAR(6),</w:t>
+      <w:proofErr w:type="spellStart"/>
+      <w:r>
+        <w:rPr>
+          <w:rFonts w:ascii="Times New Roman" w:hAnsi="Times New Roman" w:cs="Times New Roman"/>
+          <w:sz w:val="24"/>
+          <w:szCs w:val="24"/>
+        </w:rPr>
+        <w:t>payment_date</w:t>
+      </w:r>
+      <w:proofErr w:type="spellEnd"/>
+      <w:r>
+        <w:rPr>
+          <w:rFonts w:ascii="Times New Roman" w:hAnsi="Times New Roman" w:cs="Times New Roman"/>
+          <w:sz w:val="24"/>
+          <w:szCs w:val="24"/>
+        </w:rPr>
+        <w:t xml:space="preserve"> DATE,</w:t>
+      </w:r>
+    </w:p>
+    <w:p>
+      <w:pPr>
+        <w:rPr>
+          <w:rFonts w:ascii="Times New Roman" w:hAnsi="Times New Roman" w:cs="Times New Roman"/>
+          <w:sz w:val="24"/>
+          <w:szCs w:val="24"/>
+        </w:rPr>
+      </w:pPr>
+      <w:proofErr w:type="spellStart"/>
+      <w:r>
+        <w:rPr>
+          <w:rFonts w:ascii="Times New Roman" w:hAnsi="Times New Roman" w:cs="Times New Roman"/>
+          <w:sz w:val="24"/>
+          <w:szCs w:val="24"/>
+        </w:rPr>
+        <w:t>payment_type</w:t>
+      </w:r>
+      <w:proofErr w:type="spellEnd"/>
+      <w:r>
+        <w:rPr>
+          <w:rFonts w:ascii="Times New Roman" w:hAnsi="Times New Roman" w:cs="Times New Roman"/>
+          <w:sz w:val="24"/>
+          <w:szCs w:val="24"/>
+        </w:rPr>
+        <w:t xml:space="preserve"> VARCHAR(6),</w:t>
       </w:r>
     </w:p>
     <w:p>
@@ -1838,13 +1928,23 @@
           <w:szCs w:val="24"/>
         </w:rPr>
       </w:pPr>
-      <w:r>
-        <w:rPr>
-          <w:rFonts w:ascii="Times New Roman" w:hAnsi="Times New Roman" w:cs="Times New Roman"/>
-          <w:sz w:val="24"/>
-          <w:szCs w:val="24"/>
-        </w:rPr>
-        <w:t xml:space="preserve">date_of_insp DATE, </w:t>
+      <w:proofErr w:type="spellStart"/>
+      <w:r>
+        <w:rPr>
+          <w:rFonts w:ascii="Times New Roman" w:hAnsi="Times New Roman" w:cs="Times New Roman"/>
+          <w:sz w:val="24"/>
+          <w:szCs w:val="24"/>
+        </w:rPr>
+        <w:t>date_of_insp</w:t>
+      </w:r>
+      <w:proofErr w:type="spellEnd"/>
+      <w:r>
+        <w:rPr>
+          <w:rFonts w:ascii="Times New Roman" w:hAnsi="Times New Roman" w:cs="Times New Roman"/>
+          <w:sz w:val="24"/>
+          <w:szCs w:val="24"/>
+        </w:rPr>
+        <w:t xml:space="preserve"> DATE, </w:t>
       </w:r>
     </w:p>
     <w:p>
@@ -2146,27 +2246,40 @@
           <w:szCs w:val="24"/>
           <w:lang w:val="en-CA"/>
         </w:rPr>
-        <w:t>CREATE TABLE HALL(</w:t>
-      </w:r>
-    </w:p>
-    <w:p>
-      <w:pPr>
+        <w:t xml:space="preserve">CREATE TABLE </w:t>
+      </w:r>
+      <w:proofErr w:type="gramStart"/>
+      <w:r>
         <w:rPr>
           <w:rFonts w:ascii="Times New Roman" w:hAnsi="Times New Roman" w:cs="Times New Roman"/>
           <w:sz w:val="24"/>
           <w:szCs w:val="24"/>
           <w:lang w:val="en-CA"/>
         </w:rPr>
-      </w:pPr>
-      <w:r>
+        <w:t>HALL(</w:t>
+      </w:r>
+      <w:proofErr w:type="gramEnd"/>
+    </w:p>
+    <w:p>
+      <w:pPr>
         <w:rPr>
           <w:rFonts w:ascii="Times New Roman" w:hAnsi="Times New Roman" w:cs="Times New Roman"/>
           <w:sz w:val="24"/>
           <w:szCs w:val="24"/>
           <w:lang w:val="en-CA"/>
         </w:rPr>
+      </w:pPr>
+      <w:proofErr w:type="spellStart"/>
+      <w:r>
+        <w:rPr>
+          <w:rFonts w:ascii="Times New Roman" w:hAnsi="Times New Roman" w:cs="Times New Roman"/>
+          <w:sz w:val="24"/>
+          <w:szCs w:val="24"/>
+          <w:lang w:val="en-CA"/>
+        </w:rPr>
         <w:t>Hall_Name</w:t>
       </w:r>
+      <w:proofErr w:type="spellEnd"/>
       <w:r>
         <w:rPr>
           <w:rFonts w:ascii="Times New Roman" w:hAnsi="Times New Roman" w:cs="Times New Roman"/>
@@ -2258,6 +2371,7 @@
           <w:shd w:val="clear" w:color="auto" w:fill="F8F9FA"/>
         </w:rPr>
       </w:pPr>
+      <w:proofErr w:type="spellStart"/>
       <w:r>
         <w:rPr>
           <w:rFonts w:ascii="Times New Roman" w:hAnsi="Times New Roman" w:cs="Times New Roman"/>
@@ -2266,11 +2380,10 @@
           <w:szCs w:val="24"/>
           <w:shd w:val="clear" w:color="auto" w:fill="F8F9FA"/>
         </w:rPr>
-        <w:t>manager_Name VARCHAR (20) NOT NULL,</w:t>
-      </w:r>
-    </w:p>
-    <w:p>
-      <w:pPr>
+        <w:t>manager_Name</w:t>
+      </w:r>
+      <w:proofErr w:type="spellEnd"/>
+      <w:r>
         <w:rPr>
           <w:rFonts w:ascii="Times New Roman" w:hAnsi="Times New Roman" w:cs="Times New Roman"/>
           <w:color w:val="000000"/>
@@ -2278,8 +2391,11 @@
           <w:szCs w:val="24"/>
           <w:shd w:val="clear" w:color="auto" w:fill="F8F9FA"/>
         </w:rPr>
-      </w:pPr>
-      <w:r>
+        <w:t xml:space="preserve"> VARCHAR (20) NOT NULL,</w:t>
+      </w:r>
+    </w:p>
+    <w:p>
+      <w:pPr>
         <w:rPr>
           <w:rFonts w:ascii="Times New Roman" w:hAnsi="Times New Roman" w:cs="Times New Roman"/>
           <w:color w:val="000000"/>
@@ -2287,11 +2403,9 @@
           <w:szCs w:val="24"/>
           <w:shd w:val="clear" w:color="auto" w:fill="F8F9FA"/>
         </w:rPr>
-        <w:t>hall_room VARCHAR (20) NOT NULL,</w:t>
-      </w:r>
-    </w:p>
-    <w:p>
-      <w:pPr>
+      </w:pPr>
+      <w:proofErr w:type="spellStart"/>
+      <w:r>
         <w:rPr>
           <w:rFonts w:ascii="Times New Roman" w:hAnsi="Times New Roman" w:cs="Times New Roman"/>
           <w:color w:val="000000"/>
@@ -2299,7 +2413,9 @@
           <w:szCs w:val="24"/>
           <w:shd w:val="clear" w:color="auto" w:fill="F8F9FA"/>
         </w:rPr>
-      </w:pPr>
+        <w:t>hall_room</w:t>
+      </w:r>
+      <w:proofErr w:type="spellEnd"/>
       <w:r>
         <w:rPr>
           <w:rFonts w:ascii="Times New Roman" w:hAnsi="Times New Roman" w:cs="Times New Roman"/>
@@ -2308,7 +2424,7 @@
           <w:szCs w:val="24"/>
           <w:shd w:val="clear" w:color="auto" w:fill="F8F9FA"/>
         </w:rPr>
-        <w:t>hall_room VARCHAR (20) NOT NULL,</w:t>
+        <w:t xml:space="preserve"> VARCHAR (20) NOT NULL,</w:t>
       </w:r>
     </w:p>
     <w:p>
@@ -2321,6 +2437,7 @@
           <w:shd w:val="clear" w:color="auto" w:fill="F8F9FA"/>
         </w:rPr>
       </w:pPr>
+      <w:proofErr w:type="spellStart"/>
       <w:r>
         <w:rPr>
           <w:rFonts w:ascii="Times New Roman" w:hAnsi="Times New Roman" w:cs="Times New Roman"/>
@@ -2329,7 +2446,51 @@
           <w:szCs w:val="24"/>
           <w:shd w:val="clear" w:color="auto" w:fill="F8F9FA"/>
         </w:rPr>
-        <w:t>monthly_rent VARCHAR (20) NOT NULL,</w:t>
+        <w:t>hall_room</w:t>
+      </w:r>
+      <w:proofErr w:type="spellEnd"/>
+      <w:r>
+        <w:rPr>
+          <w:rFonts w:ascii="Times New Roman" w:hAnsi="Times New Roman" w:cs="Times New Roman"/>
+          <w:color w:val="000000"/>
+          <w:sz w:val="24"/>
+          <w:szCs w:val="24"/>
+          <w:shd w:val="clear" w:color="auto" w:fill="F8F9FA"/>
+        </w:rPr>
+        <w:t xml:space="preserve"> VARCHAR (20) NOT NULL,</w:t>
+      </w:r>
+    </w:p>
+    <w:p>
+      <w:pPr>
+        <w:rPr>
+          <w:rFonts w:ascii="Times New Roman" w:hAnsi="Times New Roman" w:cs="Times New Roman"/>
+          <w:color w:val="000000"/>
+          <w:sz w:val="24"/>
+          <w:szCs w:val="24"/>
+          <w:shd w:val="clear" w:color="auto" w:fill="F8F9FA"/>
+        </w:rPr>
+      </w:pPr>
+      <w:proofErr w:type="spellStart"/>
+      <w:r>
+        <w:rPr>
+          <w:rFonts w:ascii="Times New Roman" w:hAnsi="Times New Roman" w:cs="Times New Roman"/>
+          <w:color w:val="000000"/>
+          <w:sz w:val="24"/>
+          <w:szCs w:val="24"/>
+          <w:shd w:val="clear" w:color="auto" w:fill="F8F9FA"/>
+        </w:rPr>
+        <w:t>monthly_rent</w:t>
+      </w:r>
+      <w:proofErr w:type="spellEnd"/>
+      <w:r>
+        <w:rPr>
+          <w:rFonts w:ascii="Times New Roman" w:hAnsi="Times New Roman" w:cs="Times New Roman"/>
+          <w:color w:val="000000"/>
+          <w:sz w:val="24"/>
+          <w:szCs w:val="24"/>
+          <w:shd w:val="clear" w:color="auto" w:fill="F8F9FA"/>
+        </w:rPr>
+        <w:t xml:space="preserve"> VARCHAR (20) NOT NULL,</w:t>
       </w:r>
     </w:p>
     <w:p>
@@ -2675,41 +2836,113 @@
           <w:sz w:val="24"/>
           <w:szCs w:val="24"/>
         </w:rPr>
-        <w:t>INSERT INTO STUDENT VALUES (1005, 'Ania', 'Borges', '67, Booterstown Road', '08-09-1994', 'Female', 'BA');</w:t>
-      </w:r>
-    </w:p>
-    <w:p>
-      <w:pPr>
-        <w:rPr>
-          <w:rFonts w:ascii="Times New Roman" w:hAnsi="Times New Roman" w:cs="Times New Roman"/>
-          <w:sz w:val="24"/>
-          <w:szCs w:val="24"/>
-        </w:rPr>
-      </w:pPr>
-      <w:r>
-        <w:rPr>
-          <w:rFonts w:ascii="Times New Roman" w:hAnsi="Times New Roman" w:cs="Times New Roman"/>
-          <w:sz w:val="24"/>
-          <w:szCs w:val="24"/>
-        </w:rPr>
-        <w:t>INSERT INTO STUDENT VALUES (1006, 'Francesca', 'Spencer', '55, Stradbrook Park', '09-05-1993', 'Female', 'BA');</w:t>
-      </w:r>
-    </w:p>
-    <w:p>
-      <w:pPr>
-        <w:rPr>
-          <w:rFonts w:ascii="Times New Roman" w:hAnsi="Times New Roman" w:cs="Times New Roman"/>
-          <w:sz w:val="24"/>
-          <w:szCs w:val="24"/>
-        </w:rPr>
-      </w:pPr>
-      <w:r>
-        <w:rPr>
-          <w:rFonts w:ascii="Times New Roman" w:hAnsi="Times New Roman" w:cs="Times New Roman"/>
-          <w:sz w:val="24"/>
-          <w:szCs w:val="24"/>
-        </w:rPr>
-        <w:t>INSERT INTO STUDENT VALUES (1007, 'Chenzhui', 'Li', '9, Avoca Avenue', '11-19-1994', 'Female', 'MSc');</w:t>
+        <w:t>INSERT INTO STUDENT VALUES (1005, '</w:t>
+      </w:r>
+      <w:proofErr w:type="spellStart"/>
+      <w:r>
+        <w:rPr>
+          <w:rFonts w:ascii="Times New Roman" w:hAnsi="Times New Roman" w:cs="Times New Roman"/>
+          <w:sz w:val="24"/>
+          <w:szCs w:val="24"/>
+        </w:rPr>
+        <w:t>Ania</w:t>
+      </w:r>
+      <w:proofErr w:type="spellEnd"/>
+      <w:r>
+        <w:rPr>
+          <w:rFonts w:ascii="Times New Roman" w:hAnsi="Times New Roman" w:cs="Times New Roman"/>
+          <w:sz w:val="24"/>
+          <w:szCs w:val="24"/>
+        </w:rPr>
+        <w:t xml:space="preserve">', 'Borges', '67, </w:t>
+      </w:r>
+      <w:proofErr w:type="spellStart"/>
+      <w:r>
+        <w:rPr>
+          <w:rFonts w:ascii="Times New Roman" w:hAnsi="Times New Roman" w:cs="Times New Roman"/>
+          <w:sz w:val="24"/>
+          <w:szCs w:val="24"/>
+        </w:rPr>
+        <w:t>Booterstown</w:t>
+      </w:r>
+      <w:proofErr w:type="spellEnd"/>
+      <w:r>
+        <w:rPr>
+          <w:rFonts w:ascii="Times New Roman" w:hAnsi="Times New Roman" w:cs="Times New Roman"/>
+          <w:sz w:val="24"/>
+          <w:szCs w:val="24"/>
+        </w:rPr>
+        <w:t xml:space="preserve"> Road', '08-09-1994', 'Female', 'BA');</w:t>
+      </w:r>
+    </w:p>
+    <w:p>
+      <w:pPr>
+        <w:rPr>
+          <w:rFonts w:ascii="Times New Roman" w:hAnsi="Times New Roman" w:cs="Times New Roman"/>
+          <w:sz w:val="24"/>
+          <w:szCs w:val="24"/>
+        </w:rPr>
+      </w:pPr>
+      <w:r>
+        <w:rPr>
+          <w:rFonts w:ascii="Times New Roman" w:hAnsi="Times New Roman" w:cs="Times New Roman"/>
+          <w:sz w:val="24"/>
+          <w:szCs w:val="24"/>
+        </w:rPr>
+        <w:t xml:space="preserve">INSERT INTO STUDENT VALUES (1006, 'Francesca', 'Spencer', '55, </w:t>
+      </w:r>
+      <w:proofErr w:type="spellStart"/>
+      <w:r>
+        <w:rPr>
+          <w:rFonts w:ascii="Times New Roman" w:hAnsi="Times New Roman" w:cs="Times New Roman"/>
+          <w:sz w:val="24"/>
+          <w:szCs w:val="24"/>
+        </w:rPr>
+        <w:t>Stradbrook</w:t>
+      </w:r>
+      <w:proofErr w:type="spellEnd"/>
+      <w:r>
+        <w:rPr>
+          <w:rFonts w:ascii="Times New Roman" w:hAnsi="Times New Roman" w:cs="Times New Roman"/>
+          <w:sz w:val="24"/>
+          <w:szCs w:val="24"/>
+        </w:rPr>
+        <w:t xml:space="preserve"> Park', '09-05-1993', 'Female', 'BA');</w:t>
+      </w:r>
+    </w:p>
+    <w:p>
+      <w:pPr>
+        <w:rPr>
+          <w:rFonts w:ascii="Times New Roman" w:hAnsi="Times New Roman" w:cs="Times New Roman"/>
+          <w:sz w:val="24"/>
+          <w:szCs w:val="24"/>
+        </w:rPr>
+      </w:pPr>
+      <w:r>
+        <w:rPr>
+          <w:rFonts w:ascii="Times New Roman" w:hAnsi="Times New Roman" w:cs="Times New Roman"/>
+          <w:sz w:val="24"/>
+          <w:szCs w:val="24"/>
+        </w:rPr>
+        <w:t>INSERT INTO STUDENT VALUES (1007, '</w:t>
+      </w:r>
+      <w:proofErr w:type="spellStart"/>
+      <w:r>
+        <w:rPr>
+          <w:rFonts w:ascii="Times New Roman" w:hAnsi="Times New Roman" w:cs="Times New Roman"/>
+          <w:sz w:val="24"/>
+          <w:szCs w:val="24"/>
+        </w:rPr>
+        <w:t>Chenzhui</w:t>
+      </w:r>
+      <w:proofErr w:type="spellEnd"/>
+      <w:r>
+        <w:rPr>
+          <w:rFonts w:ascii="Times New Roman" w:hAnsi="Times New Roman" w:cs="Times New Roman"/>
+          <w:sz w:val="24"/>
+          <w:szCs w:val="24"/>
+        </w:rPr>
+        <w:t>', 'Li', '9, Avoca Avenue', '11-19-1994', 'Female', 'MSc');</w:t>
       </w:r>
     </w:p>
     <w:p>
@@ -2743,7 +2976,43 @@
           <w:sz w:val="24"/>
           <w:szCs w:val="24"/>
         </w:rPr>
-        <w:t>INSERT INTO STUDENT VALUES (1009, 'Eric', 'Wallner', '43, Muckross House', '03-31-1990', 'Male', 'BA');</w:t>
+        <w:t>INSERT INTO STUDENT VALUES (1009, 'Eric', '</w:t>
+      </w:r>
+      <w:proofErr w:type="spellStart"/>
+      <w:r>
+        <w:rPr>
+          <w:rFonts w:ascii="Times New Roman" w:hAnsi="Times New Roman" w:cs="Times New Roman"/>
+          <w:sz w:val="24"/>
+          <w:szCs w:val="24"/>
+        </w:rPr>
+        <w:t>Wallner</w:t>
+      </w:r>
+      <w:proofErr w:type="spellEnd"/>
+      <w:r>
+        <w:rPr>
+          <w:rFonts w:ascii="Times New Roman" w:hAnsi="Times New Roman" w:cs="Times New Roman"/>
+          <w:sz w:val="24"/>
+          <w:szCs w:val="24"/>
+        </w:rPr>
+        <w:t xml:space="preserve">', '43, </w:t>
+      </w:r>
+      <w:proofErr w:type="spellStart"/>
+      <w:r>
+        <w:rPr>
+          <w:rFonts w:ascii="Times New Roman" w:hAnsi="Times New Roman" w:cs="Times New Roman"/>
+          <w:sz w:val="24"/>
+          <w:szCs w:val="24"/>
+        </w:rPr>
+        <w:t>Muckross</w:t>
+      </w:r>
+      <w:proofErr w:type="spellEnd"/>
+      <w:r>
+        <w:rPr>
+          <w:rFonts w:ascii="Times New Roman" w:hAnsi="Times New Roman" w:cs="Times New Roman"/>
+          <w:sz w:val="24"/>
+          <w:szCs w:val="24"/>
+        </w:rPr>
+        <w:t xml:space="preserve"> House', '03-31-1990', 'Male', 'BA');</w:t>
       </w:r>
     </w:p>
     <w:p>
@@ -3530,6 +3799,22 @@
           <w:sz w:val="24"/>
           <w:szCs w:val="24"/>
         </w:rPr>
+        <w:t>'R</w:t>
+      </w:r>
+      <w:r>
+        <w:rPr>
+          <w:rFonts w:ascii="Times New Roman" w:hAnsi="Times New Roman" w:cs="Times New Roman"/>
+          <w:sz w:val="24"/>
+          <w:szCs w:val="24"/>
+        </w:rPr>
+        <w:t>esidence Office</w:t>
+      </w:r>
+      <w:r>
+        <w:rPr>
+          <w:rFonts w:ascii="Times New Roman" w:hAnsi="Times New Roman" w:cs="Times New Roman"/>
+          <w:sz w:val="24"/>
+          <w:szCs w:val="24"/>
+        </w:rPr>
         <w:t>'</w:t>
       </w:r>
       <w:r>
@@ -3538,30 +3823,6 @@
           <w:sz w:val="24"/>
           <w:szCs w:val="24"/>
         </w:rPr>
-        <w:t>R</w:t>
-      </w:r>
-      <w:r>
-        <w:rPr>
-          <w:rFonts w:ascii="Times New Roman" w:hAnsi="Times New Roman" w:cs="Times New Roman"/>
-          <w:sz w:val="24"/>
-          <w:szCs w:val="24"/>
-        </w:rPr>
-        <w:t>esidence Office</w:t>
-      </w:r>
-      <w:r>
-        <w:rPr>
-          <w:rFonts w:ascii="Times New Roman" w:hAnsi="Times New Roman" w:cs="Times New Roman"/>
-          <w:sz w:val="24"/>
-          <w:szCs w:val="24"/>
-        </w:rPr>
-        <w:t>'</w:t>
-      </w:r>
-      <w:r>
-        <w:rPr>
-          <w:rFonts w:ascii="Times New Roman" w:hAnsi="Times New Roman" w:cs="Times New Roman"/>
-          <w:sz w:val="24"/>
-          <w:szCs w:val="24"/>
-        </w:rPr>
         <w:t>);</w:t>
       </w:r>
     </w:p>
@@ -3595,15 +3856,7 @@
           <w:sz w:val="24"/>
           <w:szCs w:val="24"/>
         </w:rPr>
-        <w:t xml:space="preserve">, </w:t>
-      </w:r>
-      <w:r>
-        <w:rPr>
-          <w:rFonts w:ascii="Times New Roman" w:hAnsi="Times New Roman" w:cs="Times New Roman"/>
-          <w:sz w:val="24"/>
-          <w:szCs w:val="24"/>
-        </w:rPr>
-        <w:t>'Residence Office')</w:t>
+        <w:t>, 'Residence Office')</w:t>
       </w:r>
       <w:r>
         <w:rPr>
@@ -3699,6 +3952,39 @@
           <w:sz w:val="24"/>
           <w:szCs w:val="24"/>
         </w:rPr>
+        <w:t>,'Residence Office'</w:t>
+      </w:r>
+      <w:r>
+        <w:rPr>
+          <w:rFonts w:ascii="Times New Roman" w:hAnsi="Times New Roman" w:cs="Times New Roman"/>
+          <w:sz w:val="24"/>
+          <w:szCs w:val="24"/>
+        </w:rPr>
+        <w:t>);</w:t>
+      </w:r>
+    </w:p>
+    <w:p>
+      <w:pPr>
+        <w:rPr>
+          <w:rFonts w:ascii="Times New Roman" w:hAnsi="Times New Roman" w:cs="Times New Roman"/>
+          <w:sz w:val="24"/>
+          <w:szCs w:val="24"/>
+        </w:rPr>
+      </w:pPr>
+      <w:r>
+        <w:rPr>
+          <w:rFonts w:ascii="Times New Roman" w:hAnsi="Times New Roman" w:cs="Times New Roman"/>
+          <w:sz w:val="24"/>
+          <w:szCs w:val="24"/>
+        </w:rPr>
+        <w:t>INSERT INTO STAFF VALUES (205, 'Gareth', 'Burke', 'C 101', 'Administrator'</w:t>
+      </w:r>
+      <w:r>
+        <w:rPr>
+          <w:rFonts w:ascii="Times New Roman" w:hAnsi="Times New Roman" w:cs="Times New Roman"/>
+          <w:sz w:val="24"/>
+          <w:szCs w:val="24"/>
+        </w:rPr>
         <w:t>,</w:t>
       </w:r>
       <w:r>
@@ -3707,7 +3993,29 @@
           <w:sz w:val="24"/>
           <w:szCs w:val="24"/>
         </w:rPr>
-        <w:t>'Residence Office'</w:t>
+        <w:t>70</w:t>
+      </w:r>
+      <w:r>
+        <w:rPr>
+          <w:rFonts w:ascii="Times New Roman" w:hAnsi="Times New Roman" w:cs="Times New Roman"/>
+          <w:sz w:val="24"/>
+          <w:szCs w:val="24"/>
+        </w:rPr>
+        <w:t>,</w:t>
+      </w:r>
+      <w:r>
+        <w:rPr>
+          <w:rFonts w:ascii="Times New Roman" w:hAnsi="Times New Roman" w:cs="Times New Roman"/>
+        </w:rPr>
+        <w:t xml:space="preserve"> </w:t>
+      </w:r>
+      <w:r>
+        <w:rPr>
+          <w:rFonts w:ascii="Times New Roman" w:hAnsi="Times New Roman" w:cs="Times New Roman"/>
+          <w:sz w:val="24"/>
+          <w:szCs w:val="24"/>
+        </w:rPr>
+        <w:t>'Hall'</w:t>
       </w:r>
       <w:r>
         <w:rPr>
@@ -3732,7 +4040,56 @@
           <w:sz w:val="24"/>
           <w:szCs w:val="24"/>
         </w:rPr>
-        <w:t>INSERT INTO STAFF VALUES (205, 'Gareth', 'Burke', 'C 101', 'Administrator'</w:t>
+        <w:t>INSERT INTO STAFF VALUES (206, 'Neil', 'Green', 'B 202', 'Custodian'</w:t>
+      </w:r>
+      <w:r>
+        <w:rPr>
+          <w:rFonts w:ascii="Times New Roman" w:hAnsi="Times New Roman" w:cs="Times New Roman"/>
+          <w:sz w:val="24"/>
+          <w:szCs w:val="24"/>
+        </w:rPr>
+        <w:t>,29</w:t>
+      </w:r>
+      <w:r>
+        <w:rPr>
+          <w:rFonts w:ascii="Times New Roman" w:hAnsi="Times New Roman" w:cs="Times New Roman"/>
+          <w:sz w:val="24"/>
+          <w:szCs w:val="24"/>
+        </w:rPr>
+        <w:t>, 'Residence Office'</w:t>
+      </w:r>
+      <w:r>
+        <w:rPr>
+          <w:rFonts w:ascii="Times New Roman" w:hAnsi="Times New Roman" w:cs="Times New Roman"/>
+          <w:sz w:val="24"/>
+          <w:szCs w:val="24"/>
+        </w:rPr>
+        <w:t>);</w:t>
+      </w:r>
+    </w:p>
+    <w:p>
+      <w:pPr>
+        <w:rPr>
+          <w:rFonts w:ascii="Times New Roman" w:hAnsi="Times New Roman" w:cs="Times New Roman"/>
+          <w:sz w:val="24"/>
+          <w:szCs w:val="24"/>
+        </w:rPr>
+      </w:pPr>
+      <w:r>
+        <w:rPr>
+          <w:rFonts w:ascii="Times New Roman" w:hAnsi="Times New Roman" w:cs="Times New Roman"/>
+          <w:sz w:val="24"/>
+          <w:szCs w:val="24"/>
+        </w:rPr>
+        <w:t>INSERT INTO STAFF VALUES (207, 'Mark', 'Simpson', 'B 203', 'IT Manager'</w:t>
+      </w:r>
+      <w:r>
+        <w:rPr>
+          <w:rFonts w:ascii="Times New Roman" w:hAnsi="Times New Roman" w:cs="Times New Roman"/>
+          <w:sz w:val="24"/>
+          <w:szCs w:val="24"/>
+        </w:rPr>
+        <w:t>,36</w:t>
       </w:r>
       <w:r>
         <w:rPr>
@@ -3745,10 +4102,49 @@
       <w:r>
         <w:rPr>
           <w:rFonts w:ascii="Times New Roman" w:hAnsi="Times New Roman" w:cs="Times New Roman"/>
-          <w:sz w:val="24"/>
-          <w:szCs w:val="24"/>
-        </w:rPr>
-        <w:t>70</w:t>
+        </w:rPr>
+        <w:t xml:space="preserve"> </w:t>
+      </w:r>
+      <w:r>
+        <w:rPr>
+          <w:rFonts w:ascii="Times New Roman" w:hAnsi="Times New Roman" w:cs="Times New Roman"/>
+          <w:sz w:val="24"/>
+          <w:szCs w:val="24"/>
+        </w:rPr>
+        <w:t>'Hall'</w:t>
+      </w:r>
+      <w:r>
+        <w:rPr>
+          <w:rFonts w:ascii="Times New Roman" w:hAnsi="Times New Roman" w:cs="Times New Roman"/>
+          <w:sz w:val="24"/>
+          <w:szCs w:val="24"/>
+        </w:rPr>
+        <w:t>);</w:t>
+      </w:r>
+    </w:p>
+    <w:p>
+      <w:pPr>
+        <w:rPr>
+          <w:rFonts w:ascii="Times New Roman" w:hAnsi="Times New Roman" w:cs="Times New Roman"/>
+          <w:sz w:val="24"/>
+          <w:szCs w:val="24"/>
+        </w:rPr>
+      </w:pPr>
+      <w:r>
+        <w:rPr>
+          <w:rFonts w:ascii="Times New Roman" w:hAnsi="Times New Roman" w:cs="Times New Roman"/>
+          <w:sz w:val="24"/>
+          <w:szCs w:val="24"/>
+        </w:rPr>
+        <w:t>INSERT INTO STAFF VALUES (208, 'Ashley', 'Spencer', 'C 104', 'Lecturer'</w:t>
+      </w:r>
+      <w:r>
+        <w:rPr>
+          <w:rFonts w:ascii="Times New Roman" w:hAnsi="Times New Roman" w:cs="Times New Roman"/>
+          <w:sz w:val="24"/>
+          <w:szCs w:val="24"/>
+        </w:rPr>
+        <w:t>,45</w:t>
       </w:r>
       <w:r>
         <w:rPr>
@@ -3795,31 +4191,41 @@
           <w:sz w:val="24"/>
           <w:szCs w:val="24"/>
         </w:rPr>
-        <w:t>INSERT INTO STAFF VALUES (206, 'Neil', 'Green', 'B 202', 'Custodian'</w:t>
-      </w:r>
-      <w:r>
-        <w:rPr>
-          <w:rFonts w:ascii="Times New Roman" w:hAnsi="Times New Roman" w:cs="Times New Roman"/>
-          <w:sz w:val="24"/>
-          <w:szCs w:val="24"/>
-        </w:rPr>
-        <w:t>,29</w:t>
-      </w:r>
-      <w:r>
-        <w:rPr>
-          <w:rFonts w:ascii="Times New Roman" w:hAnsi="Times New Roman" w:cs="Times New Roman"/>
-          <w:sz w:val="24"/>
-          <w:szCs w:val="24"/>
-        </w:rPr>
-        <w:t xml:space="preserve">, </w:t>
-      </w:r>
-      <w:r>
-        <w:rPr>
-          <w:rFonts w:ascii="Times New Roman" w:hAnsi="Times New Roman" w:cs="Times New Roman"/>
-          <w:sz w:val="24"/>
-          <w:szCs w:val="24"/>
-        </w:rPr>
-        <w:t>'Residence Office'</w:t>
+        <w:t>INSERT INTO STAFF VALUES (209, '</w:t>
+      </w:r>
+      <w:proofErr w:type="spellStart"/>
+      <w:r>
+        <w:rPr>
+          <w:rFonts w:ascii="Times New Roman" w:hAnsi="Times New Roman" w:cs="Times New Roman"/>
+          <w:sz w:val="24"/>
+          <w:szCs w:val="24"/>
+        </w:rPr>
+        <w:t>Ramnik</w:t>
+      </w:r>
+      <w:proofErr w:type="spellEnd"/>
+      <w:r>
+        <w:rPr>
+          <w:rFonts w:ascii="Times New Roman" w:hAnsi="Times New Roman" w:cs="Times New Roman"/>
+          <w:sz w:val="24"/>
+          <w:szCs w:val="24"/>
+        </w:rPr>
+        <w:t>', 'Singh', 'A 103', 'Security'</w:t>
+      </w:r>
+      <w:r>
+        <w:rPr>
+          <w:rFonts w:ascii="Times New Roman" w:hAnsi="Times New Roman" w:cs="Times New Roman"/>
+          <w:sz w:val="24"/>
+          <w:szCs w:val="24"/>
+        </w:rPr>
+        <w:t>,27</w:t>
+      </w:r>
+      <w:r>
+        <w:rPr>
+          <w:rFonts w:ascii="Times New Roman" w:hAnsi="Times New Roman" w:cs="Times New Roman"/>
+          <w:sz w:val="24"/>
+          <w:szCs w:val="24"/>
+        </w:rPr>
+        <w:t>, 'Residence Office'</w:t>
       </w:r>
       <w:r>
         <w:rPr>
@@ -3844,15 +4250,15 @@
           <w:sz w:val="24"/>
           <w:szCs w:val="24"/>
         </w:rPr>
-        <w:t>INSERT INTO STAFF VALUES (207, 'Mark', 'Simpson', 'B 203', 'IT Manager'</w:t>
-      </w:r>
-      <w:r>
-        <w:rPr>
-          <w:rFonts w:ascii="Times New Roman" w:hAnsi="Times New Roman" w:cs="Times New Roman"/>
-          <w:sz w:val="24"/>
-          <w:szCs w:val="24"/>
-        </w:rPr>
-        <w:t>,36</w:t>
+        <w:t>INSERT INTO STAFF VALUES (210, 'Eric', 'Shups', 'C 102', 'Custodian'</w:t>
+      </w:r>
+      <w:r>
+        <w:rPr>
+          <w:rFonts w:ascii="Times New Roman" w:hAnsi="Times New Roman" w:cs="Times New Roman"/>
+          <w:sz w:val="24"/>
+          <w:szCs w:val="24"/>
+        </w:rPr>
+        <w:t>,62</w:t>
       </w:r>
       <w:r>
         <w:rPr>
@@ -3896,165 +4302,7 @@
       <w:r>
         <w:rPr>
           <w:rFonts w:ascii="Times New Roman" w:hAnsi="Times New Roman" w:cs="Times New Roman"/>
-          <w:sz w:val="24"/>
-          <w:szCs w:val="24"/>
-        </w:rPr>
-        <w:t>INSERT INTO STAFF VALUES (208, 'Ashley', 'Spencer', 'C 104', 'Lecturer'</w:t>
-      </w:r>
-      <w:r>
-        <w:rPr>
-          <w:rFonts w:ascii="Times New Roman" w:hAnsi="Times New Roman" w:cs="Times New Roman"/>
-          <w:sz w:val="24"/>
-          <w:szCs w:val="24"/>
-        </w:rPr>
-        <w:t>,45</w:t>
-      </w:r>
-      <w:r>
-        <w:rPr>
-          <w:rFonts w:ascii="Times New Roman" w:hAnsi="Times New Roman" w:cs="Times New Roman"/>
-          <w:sz w:val="24"/>
-          <w:szCs w:val="24"/>
-        </w:rPr>
-        <w:t>,</w:t>
-      </w:r>
-      <w:r>
-        <w:rPr>
-          <w:rFonts w:ascii="Times New Roman" w:hAnsi="Times New Roman" w:cs="Times New Roman"/>
-        </w:rPr>
-        <w:t xml:space="preserve"> </w:t>
-      </w:r>
-      <w:r>
-        <w:rPr>
-          <w:rFonts w:ascii="Times New Roman" w:hAnsi="Times New Roman" w:cs="Times New Roman"/>
-          <w:sz w:val="24"/>
-          <w:szCs w:val="24"/>
-        </w:rPr>
-        <w:t>'Hall'</w:t>
-      </w:r>
-      <w:r>
-        <w:rPr>
-          <w:rFonts w:ascii="Times New Roman" w:hAnsi="Times New Roman" w:cs="Times New Roman"/>
-          <w:sz w:val="24"/>
-          <w:szCs w:val="24"/>
-        </w:rPr>
-        <w:t>);</w:t>
-      </w:r>
-    </w:p>
-    <w:p>
-      <w:pPr>
-        <w:rPr>
-          <w:rFonts w:ascii="Times New Roman" w:hAnsi="Times New Roman" w:cs="Times New Roman"/>
-          <w:sz w:val="24"/>
-          <w:szCs w:val="24"/>
-        </w:rPr>
-      </w:pPr>
-      <w:r>
-        <w:rPr>
-          <w:rFonts w:ascii="Times New Roman" w:hAnsi="Times New Roman" w:cs="Times New Roman"/>
-          <w:sz w:val="24"/>
-          <w:szCs w:val="24"/>
-        </w:rPr>
-        <w:t>INSERT INTO STAFF VALUES (209, 'Ramnik', 'Singh', 'A 103', 'Security'</w:t>
-      </w:r>
-      <w:r>
-        <w:rPr>
-          <w:rFonts w:ascii="Times New Roman" w:hAnsi="Times New Roman" w:cs="Times New Roman"/>
-          <w:sz w:val="24"/>
-          <w:szCs w:val="24"/>
-        </w:rPr>
-        <w:t>,27</w:t>
-      </w:r>
-      <w:r>
-        <w:rPr>
-          <w:rFonts w:ascii="Times New Roman" w:hAnsi="Times New Roman" w:cs="Times New Roman"/>
-          <w:sz w:val="24"/>
-          <w:szCs w:val="24"/>
-        </w:rPr>
-        <w:t xml:space="preserve">, </w:t>
-      </w:r>
-      <w:r>
-        <w:rPr>
-          <w:rFonts w:ascii="Times New Roman" w:hAnsi="Times New Roman" w:cs="Times New Roman"/>
-          <w:sz w:val="24"/>
-          <w:szCs w:val="24"/>
-        </w:rPr>
-        <w:t>'Residence Office'</w:t>
-      </w:r>
-      <w:r>
-        <w:rPr>
-          <w:rFonts w:ascii="Times New Roman" w:hAnsi="Times New Roman" w:cs="Times New Roman"/>
-          <w:sz w:val="24"/>
-          <w:szCs w:val="24"/>
-        </w:rPr>
-        <w:t>);</w:t>
-      </w:r>
-    </w:p>
-    <w:p>
-      <w:pPr>
-        <w:rPr>
-          <w:rFonts w:ascii="Times New Roman" w:hAnsi="Times New Roman" w:cs="Times New Roman"/>
-          <w:sz w:val="24"/>
-          <w:szCs w:val="24"/>
-        </w:rPr>
-      </w:pPr>
-      <w:r>
-        <w:rPr>
-          <w:rFonts w:ascii="Times New Roman" w:hAnsi="Times New Roman" w:cs="Times New Roman"/>
-          <w:sz w:val="24"/>
-          <w:szCs w:val="24"/>
-        </w:rPr>
-        <w:t>INSERT INTO STAFF VALUES (210, 'Eric', 'Shups', 'C 102', 'Custodian'</w:t>
-      </w:r>
-      <w:r>
-        <w:rPr>
-          <w:rFonts w:ascii="Times New Roman" w:hAnsi="Times New Roman" w:cs="Times New Roman"/>
-          <w:sz w:val="24"/>
-          <w:szCs w:val="24"/>
-        </w:rPr>
-        <w:t>,62</w:t>
-      </w:r>
-      <w:r>
-        <w:rPr>
-          <w:rFonts w:ascii="Times New Roman" w:hAnsi="Times New Roman" w:cs="Times New Roman"/>
-          <w:sz w:val="24"/>
-          <w:szCs w:val="24"/>
-        </w:rPr>
-        <w:t>,</w:t>
-      </w:r>
-      <w:r>
-        <w:rPr>
-          <w:rFonts w:ascii="Times New Roman" w:hAnsi="Times New Roman" w:cs="Times New Roman"/>
-        </w:rPr>
-        <w:t xml:space="preserve"> </w:t>
-      </w:r>
-      <w:r>
-        <w:rPr>
-          <w:rFonts w:ascii="Times New Roman" w:hAnsi="Times New Roman" w:cs="Times New Roman"/>
-          <w:sz w:val="24"/>
-          <w:szCs w:val="24"/>
-        </w:rPr>
-        <w:t>'Hall'</w:t>
-      </w:r>
-      <w:r>
-        <w:rPr>
-          <w:rFonts w:ascii="Times New Roman" w:hAnsi="Times New Roman" w:cs="Times New Roman"/>
-          <w:sz w:val="24"/>
-          <w:szCs w:val="24"/>
-        </w:rPr>
-        <w:t>);</w:t>
-      </w:r>
-    </w:p>
-    <w:p>
-      <w:pPr>
-        <w:rPr>
-          <w:rFonts w:ascii="Times New Roman" w:hAnsi="Times New Roman" w:cs="Times New Roman"/>
-          <w:sz w:val="24"/>
-          <w:szCs w:val="24"/>
-        </w:rPr>
-      </w:pPr>
-      <w:r>
-        <w:rPr>
-          <w:rFonts w:ascii="Times New Roman" w:hAnsi="Times New Roman" w:cs="Times New Roman"/>
+          <w:noProof/>
           <w:sz w:val="24"/>
           <w:szCs w:val="24"/>
         </w:rPr>
@@ -5034,7 +5282,25 @@
           <w:sz w:val="24"/>
           <w:szCs w:val="24"/>
         </w:rPr>
-        <w:t>INSERT INTO GUARDIAN VALUES (1002, 'John', '24, Stradbrook Park', 868-432-4634);</w:t>
+        <w:t xml:space="preserve">INSERT INTO GUARDIAN VALUES (1002, 'John', '24, </w:t>
+      </w:r>
+      <w:proofErr w:type="spellStart"/>
+      <w:r>
+        <w:rPr>
+          <w:rFonts w:ascii="Times New Roman" w:hAnsi="Times New Roman" w:cs="Times New Roman"/>
+          <w:sz w:val="24"/>
+          <w:szCs w:val="24"/>
+        </w:rPr>
+        <w:t>Stradbrook</w:t>
+      </w:r>
+      <w:proofErr w:type="spellEnd"/>
+      <w:r>
+        <w:rPr>
+          <w:rFonts w:ascii="Times New Roman" w:hAnsi="Times New Roman" w:cs="Times New Roman"/>
+          <w:sz w:val="24"/>
+          <w:szCs w:val="24"/>
+        </w:rPr>
+        <w:t xml:space="preserve"> Park', 868-432-4634);</w:t>
       </w:r>
     </w:p>
     <w:p>
@@ -5136,7 +5402,43 @@
           <w:sz w:val="24"/>
           <w:szCs w:val="24"/>
         </w:rPr>
-        <w:t>INSERT INTO GUARDIAN VALUES (1008, 'Oonagh', '23, Delgany Cottages', 868-224-2424);</w:t>
+        <w:t>INSERT INTO GUARDIAN VALUES (1008, '</w:t>
+      </w:r>
+      <w:proofErr w:type="spellStart"/>
+      <w:r>
+        <w:rPr>
+          <w:rFonts w:ascii="Times New Roman" w:hAnsi="Times New Roman" w:cs="Times New Roman"/>
+          <w:sz w:val="24"/>
+          <w:szCs w:val="24"/>
+        </w:rPr>
+        <w:t>Oonagh</w:t>
+      </w:r>
+      <w:proofErr w:type="spellEnd"/>
+      <w:r>
+        <w:rPr>
+          <w:rFonts w:ascii="Times New Roman" w:hAnsi="Times New Roman" w:cs="Times New Roman"/>
+          <w:sz w:val="24"/>
+          <w:szCs w:val="24"/>
+        </w:rPr>
+        <w:t xml:space="preserve">', '23, </w:t>
+      </w:r>
+      <w:proofErr w:type="spellStart"/>
+      <w:r>
+        <w:rPr>
+          <w:rFonts w:ascii="Times New Roman" w:hAnsi="Times New Roman" w:cs="Times New Roman"/>
+          <w:sz w:val="24"/>
+          <w:szCs w:val="24"/>
+        </w:rPr>
+        <w:t>Delgany</w:t>
+      </w:r>
+      <w:proofErr w:type="spellEnd"/>
+      <w:r>
+        <w:rPr>
+          <w:rFonts w:ascii="Times New Roman" w:hAnsi="Times New Roman" w:cs="Times New Roman"/>
+          <w:sz w:val="24"/>
+          <w:szCs w:val="24"/>
+        </w:rPr>
+        <w:t xml:space="preserve"> Cottages', 868-224-2424);</w:t>
       </w:r>
     </w:p>
     <w:p>
@@ -5184,6 +5486,7 @@
       <w:r>
         <w:rPr>
           <w:rFonts w:ascii="Times New Roman" w:hAnsi="Times New Roman" w:cs="Times New Roman"/>
+          <w:noProof/>
           <w:sz w:val="24"/>
           <w:szCs w:val="24"/>
         </w:rPr>
@@ -5403,6 +5706,7 @@
       <w:r>
         <w:rPr>
           <w:rFonts w:ascii="Times New Roman" w:hAnsi="Times New Roman" w:cs="Times New Roman"/>
+          <w:noProof/>
           <w:sz w:val="24"/>
           <w:szCs w:val="24"/>
         </w:rPr>
@@ -5495,8 +5799,18 @@
           <w:sz w:val="24"/>
           <w:szCs w:val="24"/>
         </w:rPr>
-        <w:t xml:space="preserve"> manager_Name</w:t>
-      </w:r>
+        <w:t xml:space="preserve"> </w:t>
+      </w:r>
+      <w:proofErr w:type="spellStart"/>
+      <w:r>
+        <w:rPr>
+          <w:rFonts w:ascii="Times New Roman" w:hAnsi="Times New Roman" w:cs="Times New Roman"/>
+          <w:sz w:val="24"/>
+          <w:szCs w:val="24"/>
+        </w:rPr>
+        <w:t>manager_Name</w:t>
+      </w:r>
+      <w:proofErr w:type="spellEnd"/>
       <w:r>
         <w:rPr>
           <w:rFonts w:ascii="Times New Roman" w:hAnsi="Times New Roman" w:cs="Times New Roman"/>
@@ -5539,8 +5853,9 @@
           <w:szCs w:val="24"/>
           <w:lang w:val="en-CA"/>
         </w:rPr>
-        <w:t>FROM HALL</w:t>
-      </w:r>
+        <w:t xml:space="preserve">FROM </w:t>
+      </w:r>
+      <w:proofErr w:type="gramStart"/>
       <w:r>
         <w:rPr>
           <w:rFonts w:ascii="Times New Roman" w:hAnsi="Times New Roman" w:cs="Times New Roman"/>
@@ -5548,8 +5863,18 @@
           <w:szCs w:val="24"/>
           <w:lang w:val="en-CA"/>
         </w:rPr>
+        <w:t>HALL</w:t>
+      </w:r>
+      <w:r>
+        <w:rPr>
+          <w:rFonts w:ascii="Times New Roman" w:hAnsi="Times New Roman" w:cs="Times New Roman"/>
+          <w:sz w:val="24"/>
+          <w:szCs w:val="24"/>
+          <w:lang w:val="en-CA"/>
+        </w:rPr>
         <w:t>;</w:t>
       </w:r>
+      <w:proofErr w:type="gramEnd"/>
     </w:p>
     <w:p>
       <w:pPr>
@@ -5582,7 +5907,151 @@
           <w:szCs w:val="24"/>
         </w:rPr>
         <w:lastRenderedPageBreak/>
-        <w:t>SELECT i.student#, i.fname, i.lname, o.lease#, o.commence_date, o.end_date, o.l_length, o.room#</w:t>
+        <w:t xml:space="preserve">SELECT </w:t>
+      </w:r>
+      <w:proofErr w:type="spellStart"/>
+      <w:r>
+        <w:rPr>
+          <w:rFonts w:ascii="Times New Roman" w:hAnsi="Times New Roman" w:cs="Times New Roman"/>
+          <w:sz w:val="24"/>
+          <w:szCs w:val="24"/>
+        </w:rPr>
+        <w:t>i.student</w:t>
+      </w:r>
+      <w:proofErr w:type="spellEnd"/>
+      <w:r>
+        <w:rPr>
+          <w:rFonts w:ascii="Times New Roman" w:hAnsi="Times New Roman" w:cs="Times New Roman"/>
+          <w:sz w:val="24"/>
+          <w:szCs w:val="24"/>
+        </w:rPr>
+        <w:t xml:space="preserve">#, </w:t>
+      </w:r>
+      <w:proofErr w:type="spellStart"/>
+      <w:r>
+        <w:rPr>
+          <w:rFonts w:ascii="Times New Roman" w:hAnsi="Times New Roman" w:cs="Times New Roman"/>
+          <w:sz w:val="24"/>
+          <w:szCs w:val="24"/>
+        </w:rPr>
+        <w:t>i.fname</w:t>
+      </w:r>
+      <w:proofErr w:type="spellEnd"/>
+      <w:r>
+        <w:rPr>
+          <w:rFonts w:ascii="Times New Roman" w:hAnsi="Times New Roman" w:cs="Times New Roman"/>
+          <w:sz w:val="24"/>
+          <w:szCs w:val="24"/>
+        </w:rPr>
+        <w:t xml:space="preserve">, </w:t>
+      </w:r>
+      <w:proofErr w:type="spellStart"/>
+      <w:r>
+        <w:rPr>
+          <w:rFonts w:ascii="Times New Roman" w:hAnsi="Times New Roman" w:cs="Times New Roman"/>
+          <w:sz w:val="24"/>
+          <w:szCs w:val="24"/>
+        </w:rPr>
+        <w:t>i.lname</w:t>
+      </w:r>
+      <w:proofErr w:type="spellEnd"/>
+      <w:r>
+        <w:rPr>
+          <w:rFonts w:ascii="Times New Roman" w:hAnsi="Times New Roman" w:cs="Times New Roman"/>
+          <w:sz w:val="24"/>
+          <w:szCs w:val="24"/>
+        </w:rPr>
+        <w:t xml:space="preserve">, </w:t>
+      </w:r>
+      <w:proofErr w:type="spellStart"/>
+      <w:r>
+        <w:rPr>
+          <w:rFonts w:ascii="Times New Roman" w:hAnsi="Times New Roman" w:cs="Times New Roman"/>
+          <w:sz w:val="24"/>
+          <w:szCs w:val="24"/>
+        </w:rPr>
+        <w:t>o.lease</w:t>
+      </w:r>
+      <w:proofErr w:type="spellEnd"/>
+      <w:r>
+        <w:rPr>
+          <w:rFonts w:ascii="Times New Roman" w:hAnsi="Times New Roman" w:cs="Times New Roman"/>
+          <w:sz w:val="24"/>
+          <w:szCs w:val="24"/>
+        </w:rPr>
+        <w:t xml:space="preserve">#, </w:t>
+      </w:r>
+      <w:proofErr w:type="spellStart"/>
+      <w:r>
+        <w:rPr>
+          <w:rFonts w:ascii="Times New Roman" w:hAnsi="Times New Roman" w:cs="Times New Roman"/>
+          <w:sz w:val="24"/>
+          <w:szCs w:val="24"/>
+        </w:rPr>
+        <w:t>o.commence_date</w:t>
+      </w:r>
+      <w:proofErr w:type="spellEnd"/>
+      <w:r>
+        <w:rPr>
+          <w:rFonts w:ascii="Times New Roman" w:hAnsi="Times New Roman" w:cs="Times New Roman"/>
+          <w:sz w:val="24"/>
+          <w:szCs w:val="24"/>
+        </w:rPr>
+        <w:t xml:space="preserve">, </w:t>
+      </w:r>
+      <w:proofErr w:type="spellStart"/>
+      <w:r>
+        <w:rPr>
+          <w:rFonts w:ascii="Times New Roman" w:hAnsi="Times New Roman" w:cs="Times New Roman"/>
+          <w:sz w:val="24"/>
+          <w:szCs w:val="24"/>
+        </w:rPr>
+        <w:t>o.end_date</w:t>
+      </w:r>
+      <w:proofErr w:type="spellEnd"/>
+      <w:r>
+        <w:rPr>
+          <w:rFonts w:ascii="Times New Roman" w:hAnsi="Times New Roman" w:cs="Times New Roman"/>
+          <w:sz w:val="24"/>
+          <w:szCs w:val="24"/>
+        </w:rPr>
+        <w:t xml:space="preserve">, </w:t>
+      </w:r>
+      <w:proofErr w:type="spellStart"/>
+      <w:r>
+        <w:rPr>
+          <w:rFonts w:ascii="Times New Roman" w:hAnsi="Times New Roman" w:cs="Times New Roman"/>
+          <w:sz w:val="24"/>
+          <w:szCs w:val="24"/>
+        </w:rPr>
+        <w:t>o.l_length</w:t>
+      </w:r>
+      <w:proofErr w:type="spellEnd"/>
+      <w:r>
+        <w:rPr>
+          <w:rFonts w:ascii="Times New Roman" w:hAnsi="Times New Roman" w:cs="Times New Roman"/>
+          <w:sz w:val="24"/>
+          <w:szCs w:val="24"/>
+        </w:rPr>
+        <w:t xml:space="preserve">, </w:t>
+      </w:r>
+      <w:proofErr w:type="spellStart"/>
+      <w:r>
+        <w:rPr>
+          <w:rFonts w:ascii="Times New Roman" w:hAnsi="Times New Roman" w:cs="Times New Roman"/>
+          <w:sz w:val="24"/>
+          <w:szCs w:val="24"/>
+        </w:rPr>
+        <w:t>o.room</w:t>
+      </w:r>
+      <w:proofErr w:type="spellEnd"/>
+      <w:r>
+        <w:rPr>
+          <w:rFonts w:ascii="Times New Roman" w:hAnsi="Times New Roman" w:cs="Times New Roman"/>
+          <w:sz w:val="24"/>
+          <w:szCs w:val="24"/>
+        </w:rPr>
+        <w:t>#</w:t>
       </w:r>
     </w:p>
     <w:p>
@@ -5618,8 +6087,36 @@
           <w:sz w:val="24"/>
           <w:szCs w:val="24"/>
         </w:rPr>
-        <w:t>INNER JOIN STUDENt i</w:t>
-      </w:r>
+        <w:t xml:space="preserve">INNER JOIN </w:t>
+      </w:r>
+      <w:proofErr w:type="spellStart"/>
+      <w:r>
+        <w:rPr>
+          <w:rFonts w:ascii="Times New Roman" w:hAnsi="Times New Roman" w:cs="Times New Roman"/>
+          <w:sz w:val="24"/>
+          <w:szCs w:val="24"/>
+        </w:rPr>
+        <w:t>STUDENt</w:t>
+      </w:r>
+      <w:proofErr w:type="spellEnd"/>
+      <w:r>
+        <w:rPr>
+          <w:rFonts w:ascii="Times New Roman" w:hAnsi="Times New Roman" w:cs="Times New Roman"/>
+          <w:sz w:val="24"/>
+          <w:szCs w:val="24"/>
+        </w:rPr>
+        <w:t xml:space="preserve"> </w:t>
+      </w:r>
+      <w:proofErr w:type="spellStart"/>
+      <w:r>
+        <w:rPr>
+          <w:rFonts w:ascii="Times New Roman" w:hAnsi="Times New Roman" w:cs="Times New Roman"/>
+          <w:sz w:val="24"/>
+          <w:szCs w:val="24"/>
+        </w:rPr>
+        <w:t>i</w:t>
+      </w:r>
+      <w:proofErr w:type="spellEnd"/>
     </w:p>
     <w:p>
       <w:pPr>
@@ -5646,7 +6143,43 @@
           <w:sz w:val="24"/>
           <w:szCs w:val="24"/>
         </w:rPr>
-        <w:t>ON o.student# = i.student#;</w:t>
+        <w:t xml:space="preserve">ON </w:t>
+      </w:r>
+      <w:proofErr w:type="spellStart"/>
+      <w:r>
+        <w:rPr>
+          <w:rFonts w:ascii="Times New Roman" w:hAnsi="Times New Roman" w:cs="Times New Roman"/>
+          <w:sz w:val="24"/>
+          <w:szCs w:val="24"/>
+        </w:rPr>
+        <w:t>o.student</w:t>
+      </w:r>
+      <w:proofErr w:type="spellEnd"/>
+      <w:r>
+        <w:rPr>
+          <w:rFonts w:ascii="Times New Roman" w:hAnsi="Times New Roman" w:cs="Times New Roman"/>
+          <w:sz w:val="24"/>
+          <w:szCs w:val="24"/>
+        </w:rPr>
+        <w:t xml:space="preserve"># = </w:t>
+      </w:r>
+      <w:proofErr w:type="spellStart"/>
+      <w:r>
+        <w:rPr>
+          <w:rFonts w:ascii="Times New Roman" w:hAnsi="Times New Roman" w:cs="Times New Roman"/>
+          <w:sz w:val="24"/>
+          <w:szCs w:val="24"/>
+        </w:rPr>
+        <w:t>i.student</w:t>
+      </w:r>
+      <w:proofErr w:type="spellEnd"/>
+      <w:r>
+        <w:rPr>
+          <w:rFonts w:ascii="Times New Roman" w:hAnsi="Times New Roman" w:cs="Times New Roman"/>
+          <w:sz w:val="24"/>
+          <w:szCs w:val="24"/>
+        </w:rPr>
+        <w:t>#;</w:t>
       </w:r>
     </w:p>
     <w:p>
@@ -5745,13 +6278,6 @@
           <w:szCs w:val="24"/>
         </w:rPr>
         <w:tab/>
-      </w:r>
-      <w:r>
-        <w:rPr>
-          <w:rFonts w:ascii="Times New Roman" w:hAnsi="Times New Roman" w:cs="Times New Roman"/>
-          <w:sz w:val="24"/>
-          <w:szCs w:val="24"/>
-        </w:rPr>
         <w:t>SELECT *</w:t>
       </w:r>
     </w:p>
@@ -5788,7 +6314,79 @@
           <w:sz w:val="24"/>
           <w:szCs w:val="24"/>
         </w:rPr>
-        <w:t>WHERE(commence_date &gt; '07-01-2014' AND end_date &lt; '08-31-2014') OR (commence_date &gt; '07-01-2015' AND end_date &lt; '08-31-2015');</w:t>
+        <w:t>WHERE(</w:t>
+      </w:r>
+      <w:proofErr w:type="spellStart"/>
+      <w:r>
+        <w:rPr>
+          <w:rFonts w:ascii="Times New Roman" w:hAnsi="Times New Roman" w:cs="Times New Roman"/>
+          <w:sz w:val="24"/>
+          <w:szCs w:val="24"/>
+        </w:rPr>
+        <w:t>commence_date</w:t>
+      </w:r>
+      <w:proofErr w:type="spellEnd"/>
+      <w:r>
+        <w:rPr>
+          <w:rFonts w:ascii="Times New Roman" w:hAnsi="Times New Roman" w:cs="Times New Roman"/>
+          <w:sz w:val="24"/>
+          <w:szCs w:val="24"/>
+        </w:rPr>
+        <w:t xml:space="preserve"> &gt; '07-01-2014' AND </w:t>
+      </w:r>
+      <w:proofErr w:type="spellStart"/>
+      <w:r>
+        <w:rPr>
+          <w:rFonts w:ascii="Times New Roman" w:hAnsi="Times New Roman" w:cs="Times New Roman"/>
+          <w:sz w:val="24"/>
+          <w:szCs w:val="24"/>
+        </w:rPr>
+        <w:t>end_date</w:t>
+      </w:r>
+      <w:proofErr w:type="spellEnd"/>
+      <w:r>
+        <w:rPr>
+          <w:rFonts w:ascii="Times New Roman" w:hAnsi="Times New Roman" w:cs="Times New Roman"/>
+          <w:sz w:val="24"/>
+          <w:szCs w:val="24"/>
+        </w:rPr>
+        <w:t xml:space="preserve"> &lt; '08-31-2014') OR (</w:t>
+      </w:r>
+      <w:proofErr w:type="spellStart"/>
+      <w:r>
+        <w:rPr>
+          <w:rFonts w:ascii="Times New Roman" w:hAnsi="Times New Roman" w:cs="Times New Roman"/>
+          <w:sz w:val="24"/>
+          <w:szCs w:val="24"/>
+        </w:rPr>
+        <w:t>commence_date</w:t>
+      </w:r>
+      <w:proofErr w:type="spellEnd"/>
+      <w:r>
+        <w:rPr>
+          <w:rFonts w:ascii="Times New Roman" w:hAnsi="Times New Roman" w:cs="Times New Roman"/>
+          <w:sz w:val="24"/>
+          <w:szCs w:val="24"/>
+        </w:rPr>
+        <w:t xml:space="preserve"> &gt; '07-01-2015' AND </w:t>
+      </w:r>
+      <w:proofErr w:type="spellStart"/>
+      <w:r>
+        <w:rPr>
+          <w:rFonts w:ascii="Times New Roman" w:hAnsi="Times New Roman" w:cs="Times New Roman"/>
+          <w:sz w:val="24"/>
+          <w:szCs w:val="24"/>
+        </w:rPr>
+        <w:t>end_date</w:t>
+      </w:r>
+      <w:proofErr w:type="spellEnd"/>
+      <w:r>
+        <w:rPr>
+          <w:rFonts w:ascii="Times New Roman" w:hAnsi="Times New Roman" w:cs="Times New Roman"/>
+          <w:sz w:val="24"/>
+          <w:szCs w:val="24"/>
+        </w:rPr>
+        <w:t xml:space="preserve"> &lt; '08-31-2015');</w:t>
       </w:r>
     </w:p>
     <w:p>
@@ -5803,6 +6401,7 @@
       <w:r>
         <w:rPr>
           <w:rFonts w:ascii="Times New Roman" w:hAnsi="Times New Roman" w:cs="Times New Roman"/>
+          <w:noProof/>
           <w:sz w:val="24"/>
           <w:szCs w:val="24"/>
         </w:rPr>
@@ -5912,6 +6511,7 @@
       <w:r>
         <w:rPr>
           <w:rFonts w:ascii="Times New Roman" w:hAnsi="Times New Roman" w:cs="Times New Roman"/>
+          <w:noProof/>
           <w:sz w:val="24"/>
           <w:szCs w:val="24"/>
         </w:rPr>
@@ -5990,7 +6590,97 @@
           <w:sz w:val="24"/>
           <w:szCs w:val="24"/>
         </w:rPr>
-        <w:t>SELECT *</w:t>
+        <w:t xml:space="preserve">SELECT </w:t>
+      </w:r>
+      <w:proofErr w:type="spellStart"/>
+      <w:r>
+        <w:rPr>
+          <w:rFonts w:ascii="Times New Roman" w:hAnsi="Times New Roman" w:cs="Times New Roman"/>
+          <w:sz w:val="24"/>
+          <w:szCs w:val="24"/>
+        </w:rPr>
+        <w:t>o.invoice</w:t>
+      </w:r>
+      <w:proofErr w:type="spellEnd"/>
+      <w:r>
+        <w:rPr>
+          <w:rFonts w:ascii="Times New Roman" w:hAnsi="Times New Roman" w:cs="Times New Roman"/>
+          <w:sz w:val="24"/>
+          <w:szCs w:val="24"/>
+        </w:rPr>
+        <w:t xml:space="preserve">#, </w:t>
+      </w:r>
+      <w:proofErr w:type="spellStart"/>
+      <w:r>
+        <w:rPr>
+          <w:rFonts w:ascii="Times New Roman" w:hAnsi="Times New Roman" w:cs="Times New Roman"/>
+          <w:sz w:val="24"/>
+          <w:szCs w:val="24"/>
+        </w:rPr>
+        <w:t>r.fname</w:t>
+      </w:r>
+      <w:proofErr w:type="spellEnd"/>
+      <w:r>
+        <w:rPr>
+          <w:rFonts w:ascii="Times New Roman" w:hAnsi="Times New Roman" w:cs="Times New Roman"/>
+          <w:sz w:val="24"/>
+          <w:szCs w:val="24"/>
+        </w:rPr>
+        <w:t xml:space="preserve">, </w:t>
+      </w:r>
+      <w:proofErr w:type="spellStart"/>
+      <w:r>
+        <w:rPr>
+          <w:rFonts w:ascii="Times New Roman" w:hAnsi="Times New Roman" w:cs="Times New Roman"/>
+          <w:sz w:val="24"/>
+          <w:szCs w:val="24"/>
+        </w:rPr>
+        <w:t>r.lname</w:t>
+      </w:r>
+      <w:proofErr w:type="spellEnd"/>
+      <w:r>
+        <w:rPr>
+          <w:rFonts w:ascii="Times New Roman" w:hAnsi="Times New Roman" w:cs="Times New Roman"/>
+          <w:sz w:val="24"/>
+          <w:szCs w:val="24"/>
+        </w:rPr>
+        <w:t xml:space="preserve">, </w:t>
+      </w:r>
+      <w:proofErr w:type="spellStart"/>
+      <w:r>
+        <w:rPr>
+          <w:rFonts w:ascii="Times New Roman" w:hAnsi="Times New Roman" w:cs="Times New Roman"/>
+          <w:sz w:val="24"/>
+          <w:szCs w:val="24"/>
+        </w:rPr>
+        <w:t>o.payment_type</w:t>
+      </w:r>
+      <w:proofErr w:type="spellEnd"/>
+      <w:r>
+        <w:rPr>
+          <w:rFonts w:ascii="Times New Roman" w:hAnsi="Times New Roman" w:cs="Times New Roman"/>
+          <w:sz w:val="24"/>
+          <w:szCs w:val="24"/>
+        </w:rPr>
+        <w:t xml:space="preserve">, </w:t>
+      </w:r>
+      <w:proofErr w:type="spellStart"/>
+      <w:r>
+        <w:rPr>
+          <w:rFonts w:ascii="Times New Roman" w:hAnsi="Times New Roman" w:cs="Times New Roman"/>
+          <w:sz w:val="24"/>
+          <w:szCs w:val="24"/>
+        </w:rPr>
+        <w:t>o.lease</w:t>
+      </w:r>
+      <w:proofErr w:type="spellEnd"/>
+      <w:r>
+        <w:rPr>
+          <w:rFonts w:ascii="Times New Roman" w:hAnsi="Times New Roman" w:cs="Times New Roman"/>
+          <w:sz w:val="24"/>
+          <w:szCs w:val="24"/>
+        </w:rPr>
+        <w:t>#</w:t>
       </w:r>
     </w:p>
     <w:p>
@@ -6008,7 +6698,7 @@
           <w:sz w:val="24"/>
           <w:szCs w:val="24"/>
         </w:rPr>
-        <w:t>FROM INVOICE</w:t>
+        <w:t>FROM LEASE b</w:t>
       </w:r>
     </w:p>
     <w:p>
@@ -6026,7 +6716,133 @@
           <w:sz w:val="24"/>
           <w:szCs w:val="24"/>
         </w:rPr>
-        <w:t>WHERE(payment_date &gt; '11-09-2014');</w:t>
+        <w:t xml:space="preserve">INNER JOIN  STUDENT r on </w:t>
+      </w:r>
+      <w:proofErr w:type="spellStart"/>
+      <w:r>
+        <w:rPr>
+          <w:rFonts w:ascii="Times New Roman" w:hAnsi="Times New Roman" w:cs="Times New Roman"/>
+          <w:sz w:val="24"/>
+          <w:szCs w:val="24"/>
+        </w:rPr>
+        <w:t>b.student</w:t>
+      </w:r>
+      <w:proofErr w:type="spellEnd"/>
+      <w:r>
+        <w:rPr>
+          <w:rFonts w:ascii="Times New Roman" w:hAnsi="Times New Roman" w:cs="Times New Roman"/>
+          <w:sz w:val="24"/>
+          <w:szCs w:val="24"/>
+        </w:rPr>
+        <w:t xml:space="preserve"># = </w:t>
+      </w:r>
+      <w:proofErr w:type="spellStart"/>
+      <w:r>
+        <w:rPr>
+          <w:rFonts w:ascii="Times New Roman" w:hAnsi="Times New Roman" w:cs="Times New Roman"/>
+          <w:sz w:val="24"/>
+          <w:szCs w:val="24"/>
+        </w:rPr>
+        <w:t>r.student</w:t>
+      </w:r>
+      <w:proofErr w:type="spellEnd"/>
+      <w:r>
+        <w:rPr>
+          <w:rFonts w:ascii="Times New Roman" w:hAnsi="Times New Roman" w:cs="Times New Roman"/>
+          <w:sz w:val="24"/>
+          <w:szCs w:val="24"/>
+        </w:rPr>
+        <w:t>#</w:t>
+      </w:r>
+    </w:p>
+    <w:p>
+      <w:pPr>
+        <w:ind w:firstLine="720"/>
+        <w:rPr>
+          <w:rFonts w:ascii="Times New Roman" w:hAnsi="Times New Roman" w:cs="Times New Roman"/>
+          <w:sz w:val="24"/>
+          <w:szCs w:val="24"/>
+        </w:rPr>
+      </w:pPr>
+      <w:r>
+        <w:rPr>
+          <w:rFonts w:ascii="Times New Roman" w:hAnsi="Times New Roman" w:cs="Times New Roman"/>
+          <w:sz w:val="24"/>
+          <w:szCs w:val="24"/>
+        </w:rPr>
+        <w:t xml:space="preserve">INNER JOIN INVOICE o on </w:t>
+      </w:r>
+      <w:proofErr w:type="spellStart"/>
+      <w:r>
+        <w:rPr>
+          <w:rFonts w:ascii="Times New Roman" w:hAnsi="Times New Roman" w:cs="Times New Roman"/>
+          <w:sz w:val="24"/>
+          <w:szCs w:val="24"/>
+        </w:rPr>
+        <w:t>b.lease</w:t>
+      </w:r>
+      <w:proofErr w:type="spellEnd"/>
+      <w:r>
+        <w:rPr>
+          <w:rFonts w:ascii="Times New Roman" w:hAnsi="Times New Roman" w:cs="Times New Roman"/>
+          <w:sz w:val="24"/>
+          <w:szCs w:val="24"/>
+        </w:rPr>
+        <w:t xml:space="preserve"># = </w:t>
+      </w:r>
+      <w:proofErr w:type="spellStart"/>
+      <w:r>
+        <w:rPr>
+          <w:rFonts w:ascii="Times New Roman" w:hAnsi="Times New Roman" w:cs="Times New Roman"/>
+          <w:sz w:val="24"/>
+          <w:szCs w:val="24"/>
+        </w:rPr>
+        <w:t>o.lease</w:t>
+      </w:r>
+      <w:proofErr w:type="spellEnd"/>
+      <w:r>
+        <w:rPr>
+          <w:rFonts w:ascii="Times New Roman" w:hAnsi="Times New Roman" w:cs="Times New Roman"/>
+          <w:sz w:val="24"/>
+          <w:szCs w:val="24"/>
+        </w:rPr>
+        <w:t>#</w:t>
+      </w:r>
+    </w:p>
+    <w:p>
+      <w:pPr>
+        <w:ind w:firstLine="720"/>
+        <w:rPr>
+          <w:rFonts w:ascii="Times New Roman" w:hAnsi="Times New Roman" w:cs="Times New Roman"/>
+          <w:sz w:val="24"/>
+          <w:szCs w:val="24"/>
+        </w:rPr>
+      </w:pPr>
+      <w:r>
+        <w:rPr>
+          <w:rFonts w:ascii="Times New Roman" w:hAnsi="Times New Roman" w:cs="Times New Roman"/>
+          <w:sz w:val="24"/>
+          <w:szCs w:val="24"/>
+        </w:rPr>
+        <w:t>WHERE(</w:t>
+      </w:r>
+      <w:proofErr w:type="spellStart"/>
+      <w:r>
+        <w:rPr>
+          <w:rFonts w:ascii="Times New Roman" w:hAnsi="Times New Roman" w:cs="Times New Roman"/>
+          <w:sz w:val="24"/>
+          <w:szCs w:val="24"/>
+        </w:rPr>
+        <w:t>payment_date</w:t>
+      </w:r>
+      <w:proofErr w:type="spellEnd"/>
+      <w:r>
+        <w:rPr>
+          <w:rFonts w:ascii="Times New Roman" w:hAnsi="Times New Roman" w:cs="Times New Roman"/>
+          <w:sz w:val="24"/>
+          <w:szCs w:val="24"/>
+        </w:rPr>
+        <w:t xml:space="preserve"> &gt; '11-09-2014');</w:t>
       </w:r>
     </w:p>
     <w:p>
@@ -6045,10 +6861,10 @@
         </w:rPr>
         <w:lastRenderedPageBreak/>
         <w:drawing>
-          <wp:inline distT="0" distB="0" distL="0" distR="0" wp14:anchorId="0C6A2126" wp14:editId="4E133904">
-            <wp:extent cx="6635182" cy="1021080"/>
-            <wp:effectExtent l="0" t="0" r="0" b="7620"/>
-            <wp:docPr id="25" name="Picture 25" descr="A screenshot of a computer&#10;&#10;Description automatically generated with medium confidence"/>
+          <wp:inline distT="0" distB="0" distL="0" distR="0" wp14:anchorId="51080CDB" wp14:editId="5730EF5E">
+            <wp:extent cx="6647885" cy="1013460"/>
+            <wp:effectExtent l="0" t="0" r="635" b="0"/>
+            <wp:docPr id="3" name="Picture 3"/>
             <wp:cNvGraphicFramePr>
               <a:graphicFrameLocks xmlns:a="http://schemas.openxmlformats.org/drawingml/2006/main" noChangeAspect="1"/>
             </wp:cNvGraphicFramePr>
@@ -6056,7 +6872,7 @@
               <a:graphicData uri="http://schemas.openxmlformats.org/drawingml/2006/picture">
                 <pic:pic xmlns:pic="http://schemas.openxmlformats.org/drawingml/2006/picture">
                   <pic:nvPicPr>
-                    <pic:cNvPr id="25" name="Picture 25" descr="A screenshot of a computer&#10;&#10;Description automatically generated with medium confidence"/>
+                    <pic:cNvPr id="1" name=""/>
                     <pic:cNvPicPr/>
                   </pic:nvPicPr>
                   <pic:blipFill>
@@ -6068,7 +6884,7 @@
                   <pic:spPr>
                     <a:xfrm>
                       <a:off x="0" y="0"/>
-                      <a:ext cx="6644705" cy="1022545"/>
+                      <a:ext cx="6653727" cy="1014351"/>
                     </a:xfrm>
                     <a:prstGeom prst="rect">
                       <a:avLst/>
@@ -6202,7 +7018,25 @@
           <w:sz w:val="24"/>
           <w:szCs w:val="24"/>
         </w:rPr>
-        <w:t>SELECT COUNT(CASE WHEN s_degree = 'BSc' then 1 ELSE NULL END) AS BSc,</w:t>
+        <w:t xml:space="preserve">SELECT COUNT(CASE WHEN </w:t>
+      </w:r>
+      <w:proofErr w:type="spellStart"/>
+      <w:r>
+        <w:rPr>
+          <w:rFonts w:ascii="Times New Roman" w:hAnsi="Times New Roman" w:cs="Times New Roman"/>
+          <w:sz w:val="24"/>
+          <w:szCs w:val="24"/>
+        </w:rPr>
+        <w:t>s_degree</w:t>
+      </w:r>
+      <w:proofErr w:type="spellEnd"/>
+      <w:r>
+        <w:rPr>
+          <w:rFonts w:ascii="Times New Roman" w:hAnsi="Times New Roman" w:cs="Times New Roman"/>
+          <w:sz w:val="24"/>
+          <w:szCs w:val="24"/>
+        </w:rPr>
+        <w:t xml:space="preserve"> = 'BSc' then 1 ELSE NULL END) AS BSc,</w:t>
       </w:r>
     </w:p>
     <w:p>
@@ -6221,7 +7055,25 @@
           <w:sz w:val="24"/>
           <w:szCs w:val="24"/>
         </w:rPr>
-        <w:t>COUNT(CASE WHEN s_degree = 'BA' then 1 ELSE NULL END) AS BA,</w:t>
+        <w:t xml:space="preserve">COUNT(CASE WHEN </w:t>
+      </w:r>
+      <w:proofErr w:type="spellStart"/>
+      <w:r>
+        <w:rPr>
+          <w:rFonts w:ascii="Times New Roman" w:hAnsi="Times New Roman" w:cs="Times New Roman"/>
+          <w:sz w:val="24"/>
+          <w:szCs w:val="24"/>
+        </w:rPr>
+        <w:t>s_degree</w:t>
+      </w:r>
+      <w:proofErr w:type="spellEnd"/>
+      <w:r>
+        <w:rPr>
+          <w:rFonts w:ascii="Times New Roman" w:hAnsi="Times New Roman" w:cs="Times New Roman"/>
+          <w:sz w:val="24"/>
+          <w:szCs w:val="24"/>
+        </w:rPr>
+        <w:t xml:space="preserve"> = 'BA' then 1 ELSE NULL END) AS BA,</w:t>
       </w:r>
     </w:p>
     <w:p>
@@ -6240,7 +7092,25 @@
           <w:sz w:val="24"/>
           <w:szCs w:val="24"/>
         </w:rPr>
-        <w:t>COUNT(CASE WHEN s_degree = 'MSc' then 1 ELSE NULL END) AS MSc,</w:t>
+        <w:t xml:space="preserve">COUNT(CASE WHEN </w:t>
+      </w:r>
+      <w:proofErr w:type="spellStart"/>
+      <w:r>
+        <w:rPr>
+          <w:rFonts w:ascii="Times New Roman" w:hAnsi="Times New Roman" w:cs="Times New Roman"/>
+          <w:sz w:val="24"/>
+          <w:szCs w:val="24"/>
+        </w:rPr>
+        <w:t>s_degree</w:t>
+      </w:r>
+      <w:proofErr w:type="spellEnd"/>
+      <w:r>
+        <w:rPr>
+          <w:rFonts w:ascii="Times New Roman" w:hAnsi="Times New Roman" w:cs="Times New Roman"/>
+          <w:sz w:val="24"/>
+          <w:szCs w:val="24"/>
+        </w:rPr>
+        <w:t xml:space="preserve"> = 'MSc' then 1 ELSE NULL END) AS MSc,</w:t>
       </w:r>
     </w:p>
     <w:p>
@@ -6259,7 +7129,25 @@
           <w:sz w:val="24"/>
           <w:szCs w:val="24"/>
         </w:rPr>
-        <w:t>COUNT(CASE WHEN s_degree = 'BE' then 1 ELSE NULL END) AS BE,</w:t>
+        <w:t xml:space="preserve">COUNT(CASE WHEN </w:t>
+      </w:r>
+      <w:proofErr w:type="spellStart"/>
+      <w:r>
+        <w:rPr>
+          <w:rFonts w:ascii="Times New Roman" w:hAnsi="Times New Roman" w:cs="Times New Roman"/>
+          <w:sz w:val="24"/>
+          <w:szCs w:val="24"/>
+        </w:rPr>
+        <w:t>s_degree</w:t>
+      </w:r>
+      <w:proofErr w:type="spellEnd"/>
+      <w:r>
+        <w:rPr>
+          <w:rFonts w:ascii="Times New Roman" w:hAnsi="Times New Roman" w:cs="Times New Roman"/>
+          <w:sz w:val="24"/>
+          <w:szCs w:val="24"/>
+        </w:rPr>
+        <w:t xml:space="preserve"> = 'BE' then 1 ELSE NULL END) AS BE,</w:t>
       </w:r>
     </w:p>
     <w:p>
@@ -6278,7 +7166,25 @@
           <w:sz w:val="24"/>
           <w:szCs w:val="24"/>
         </w:rPr>
-        <w:t>COUNT(CASE WHEN s_degree = 'PhD' then 1 ELSE NULL END) AS PhD,</w:t>
+        <w:t xml:space="preserve">COUNT(CASE WHEN </w:t>
+      </w:r>
+      <w:proofErr w:type="spellStart"/>
+      <w:r>
+        <w:rPr>
+          <w:rFonts w:ascii="Times New Roman" w:hAnsi="Times New Roman" w:cs="Times New Roman"/>
+          <w:sz w:val="24"/>
+          <w:szCs w:val="24"/>
+        </w:rPr>
+        <w:t>s_degree</w:t>
+      </w:r>
+      <w:proofErr w:type="spellEnd"/>
+      <w:r>
+        <w:rPr>
+          <w:rFonts w:ascii="Times New Roman" w:hAnsi="Times New Roman" w:cs="Times New Roman"/>
+          <w:sz w:val="24"/>
+          <w:szCs w:val="24"/>
+        </w:rPr>
+        <w:t xml:space="preserve"> = 'PhD' then 1 ELSE NULL END) AS PhD,</w:t>
       </w:r>
     </w:p>
     <w:p>
@@ -6297,7 +7203,25 @@
           <w:sz w:val="24"/>
           <w:szCs w:val="24"/>
         </w:rPr>
-        <w:t>COUNT(CASE WHEN s_degree = 'MBA' then 1 ELSE NULL END) AS MBA</w:t>
+        <w:t xml:space="preserve">COUNT(CASE WHEN </w:t>
+      </w:r>
+      <w:proofErr w:type="spellStart"/>
+      <w:r>
+        <w:rPr>
+          <w:rFonts w:ascii="Times New Roman" w:hAnsi="Times New Roman" w:cs="Times New Roman"/>
+          <w:sz w:val="24"/>
+          <w:szCs w:val="24"/>
+        </w:rPr>
+        <w:t>s_degree</w:t>
+      </w:r>
+      <w:proofErr w:type="spellEnd"/>
+      <w:r>
+        <w:rPr>
+          <w:rFonts w:ascii="Times New Roman" w:hAnsi="Times New Roman" w:cs="Times New Roman"/>
+          <w:sz w:val="24"/>
+          <w:szCs w:val="24"/>
+        </w:rPr>
+        <w:t xml:space="preserve"> = 'MBA' then 1 ELSE NULL END) AS MBA</w:t>
       </w:r>
     </w:p>
     <w:p>
@@ -6401,8 +7325,54 @@
           <w:sz w:val="24"/>
           <w:szCs w:val="24"/>
         </w:rPr>
-        <w:t>SELECT p.student#, o.fname, o.lname</w:t>
-      </w:r>
+        <w:t xml:space="preserve">SELECT </w:t>
+      </w:r>
+      <w:proofErr w:type="spellStart"/>
+      <w:r>
+        <w:rPr>
+          <w:rFonts w:ascii="Times New Roman" w:hAnsi="Times New Roman" w:cs="Times New Roman"/>
+          <w:sz w:val="24"/>
+          <w:szCs w:val="24"/>
+        </w:rPr>
+        <w:t>p.student</w:t>
+      </w:r>
+      <w:proofErr w:type="spellEnd"/>
+      <w:r>
+        <w:rPr>
+          <w:rFonts w:ascii="Times New Roman" w:hAnsi="Times New Roman" w:cs="Times New Roman"/>
+          <w:sz w:val="24"/>
+          <w:szCs w:val="24"/>
+        </w:rPr>
+        <w:t xml:space="preserve">#, </w:t>
+      </w:r>
+      <w:proofErr w:type="spellStart"/>
+      <w:r>
+        <w:rPr>
+          <w:rFonts w:ascii="Times New Roman" w:hAnsi="Times New Roman" w:cs="Times New Roman"/>
+          <w:sz w:val="24"/>
+          <w:szCs w:val="24"/>
+        </w:rPr>
+        <w:t>o.fname</w:t>
+      </w:r>
+      <w:proofErr w:type="spellEnd"/>
+      <w:r>
+        <w:rPr>
+          <w:rFonts w:ascii="Times New Roman" w:hAnsi="Times New Roman" w:cs="Times New Roman"/>
+          <w:sz w:val="24"/>
+          <w:szCs w:val="24"/>
+        </w:rPr>
+        <w:t xml:space="preserve">, </w:t>
+      </w:r>
+      <w:proofErr w:type="spellStart"/>
+      <w:r>
+        <w:rPr>
+          <w:rFonts w:ascii="Times New Roman" w:hAnsi="Times New Roman" w:cs="Times New Roman"/>
+          <w:sz w:val="24"/>
+          <w:szCs w:val="24"/>
+        </w:rPr>
+        <w:t>o.lname</w:t>
+      </w:r>
+      <w:proofErr w:type="spellEnd"/>
     </w:p>
     <w:p>
       <w:pPr>
@@ -6437,7 +7407,43 @@
           <w:sz w:val="24"/>
           <w:szCs w:val="24"/>
         </w:rPr>
-        <w:t>INNER JOIN GUARDIAN p ON o.student# = p.student#</w:t>
+        <w:t xml:space="preserve">INNER JOIN GUARDIAN p ON </w:t>
+      </w:r>
+      <w:proofErr w:type="spellStart"/>
+      <w:r>
+        <w:rPr>
+          <w:rFonts w:ascii="Times New Roman" w:hAnsi="Times New Roman" w:cs="Times New Roman"/>
+          <w:sz w:val="24"/>
+          <w:szCs w:val="24"/>
+        </w:rPr>
+        <w:t>o.student</w:t>
+      </w:r>
+      <w:proofErr w:type="spellEnd"/>
+      <w:r>
+        <w:rPr>
+          <w:rFonts w:ascii="Times New Roman" w:hAnsi="Times New Roman" w:cs="Times New Roman"/>
+          <w:sz w:val="24"/>
+          <w:szCs w:val="24"/>
+        </w:rPr>
+        <w:t xml:space="preserve"># = </w:t>
+      </w:r>
+      <w:proofErr w:type="spellStart"/>
+      <w:r>
+        <w:rPr>
+          <w:rFonts w:ascii="Times New Roman" w:hAnsi="Times New Roman" w:cs="Times New Roman"/>
+          <w:sz w:val="24"/>
+          <w:szCs w:val="24"/>
+        </w:rPr>
+        <w:t>p.student</w:t>
+      </w:r>
+      <w:proofErr w:type="spellEnd"/>
+      <w:r>
+        <w:rPr>
+          <w:rFonts w:ascii="Times New Roman" w:hAnsi="Times New Roman" w:cs="Times New Roman"/>
+          <w:sz w:val="24"/>
+          <w:szCs w:val="24"/>
+        </w:rPr>
+        <w:t>#</w:t>
       </w:r>
     </w:p>
     <w:p>
@@ -6455,7 +7461,25 @@
           <w:sz w:val="24"/>
           <w:szCs w:val="24"/>
         </w:rPr>
-        <w:t>WHERE p.student# IS NULL;</w:t>
+        <w:t xml:space="preserve">WHERE </w:t>
+      </w:r>
+      <w:proofErr w:type="spellStart"/>
+      <w:r>
+        <w:rPr>
+          <w:rFonts w:ascii="Times New Roman" w:hAnsi="Times New Roman" w:cs="Times New Roman"/>
+          <w:sz w:val="24"/>
+          <w:szCs w:val="24"/>
+        </w:rPr>
+        <w:t>p.student</w:t>
+      </w:r>
+      <w:proofErr w:type="spellEnd"/>
+      <w:r>
+        <w:rPr>
+          <w:rFonts w:ascii="Times New Roman" w:hAnsi="Times New Roman" w:cs="Times New Roman"/>
+          <w:sz w:val="24"/>
+          <w:szCs w:val="24"/>
+        </w:rPr>
+        <w:t># IS NULL;</w:t>
       </w:r>
     </w:p>
     <w:p>
@@ -6470,6 +7494,7 @@
       <w:r>
         <w:rPr>
           <w:rFonts w:ascii="Times New Roman" w:hAnsi="Times New Roman" w:cs="Times New Roman"/>
+          <w:noProof/>
           <w:sz w:val="24"/>
           <w:szCs w:val="24"/>
         </w:rPr>
@@ -6590,6 +7615,7 @@
       <w:r>
         <w:rPr>
           <w:rFonts w:ascii="Times New Roman" w:hAnsi="Times New Roman" w:cs="Times New Roman"/>
+          <w:noProof/>
           <w:sz w:val="24"/>
           <w:szCs w:val="24"/>
         </w:rPr>
@@ -6693,6 +7719,7 @@
       <w:r>
         <w:rPr>
           <w:rFonts w:ascii="Times New Roman" w:hAnsi="Times New Roman" w:cs="Times New Roman"/>
+          <w:noProof/>
           <w:sz w:val="24"/>
           <w:szCs w:val="24"/>
         </w:rPr>
@@ -6764,7 +7791,25 @@
           <w:sz w:val="24"/>
           <w:szCs w:val="24"/>
         </w:rPr>
-        <w:t xml:space="preserve">SELECT COUNT(CASE WHEN flat_addr = '3, Mount Merrion' then 1 else NULL END) AS Hall3, </w:t>
+        <w:t xml:space="preserve">SELECT COUNT(CASE WHEN </w:t>
+      </w:r>
+      <w:proofErr w:type="spellStart"/>
+      <w:r>
+        <w:rPr>
+          <w:rFonts w:ascii="Times New Roman" w:hAnsi="Times New Roman" w:cs="Times New Roman"/>
+          <w:sz w:val="24"/>
+          <w:szCs w:val="24"/>
+        </w:rPr>
+        <w:t>flat_addr</w:t>
+      </w:r>
+      <w:proofErr w:type="spellEnd"/>
+      <w:r>
+        <w:rPr>
+          <w:rFonts w:ascii="Times New Roman" w:hAnsi="Times New Roman" w:cs="Times New Roman"/>
+          <w:sz w:val="24"/>
+          <w:szCs w:val="24"/>
+        </w:rPr>
+        <w:t xml:space="preserve"> = '3, Mount Merrion' then 1 else NULL END) AS Hall3, </w:t>
       </w:r>
     </w:p>
     <w:p>
@@ -6782,7 +7827,25 @@
           <w:sz w:val="24"/>
           <w:szCs w:val="24"/>
         </w:rPr>
-        <w:t xml:space="preserve">COUNT(CASE WHEN flat_addr = '2, Mount Merrion' then 1 else NULL END) AS Hall2, </w:t>
+        <w:t xml:space="preserve">COUNT(CASE WHEN </w:t>
+      </w:r>
+      <w:proofErr w:type="spellStart"/>
+      <w:r>
+        <w:rPr>
+          <w:rFonts w:ascii="Times New Roman" w:hAnsi="Times New Roman" w:cs="Times New Roman"/>
+          <w:sz w:val="24"/>
+          <w:szCs w:val="24"/>
+        </w:rPr>
+        <w:t>flat_addr</w:t>
+      </w:r>
+      <w:proofErr w:type="spellEnd"/>
+      <w:r>
+        <w:rPr>
+          <w:rFonts w:ascii="Times New Roman" w:hAnsi="Times New Roman" w:cs="Times New Roman"/>
+          <w:sz w:val="24"/>
+          <w:szCs w:val="24"/>
+        </w:rPr>
+        <w:t xml:space="preserve"> = '2, Mount Merrion' then 1 else NULL END) AS Hall2, </w:t>
       </w:r>
     </w:p>
     <w:p>
@@ -6800,7 +7863,25 @@
           <w:sz w:val="24"/>
           <w:szCs w:val="24"/>
         </w:rPr>
-        <w:t xml:space="preserve">COUNT(CASE WHEN flat_addr = '5, Mount Merrion' then 1 else NULL END) AS Hall5 </w:t>
+        <w:t xml:space="preserve">COUNT(CASE WHEN </w:t>
+      </w:r>
+      <w:proofErr w:type="spellStart"/>
+      <w:r>
+        <w:rPr>
+          <w:rFonts w:ascii="Times New Roman" w:hAnsi="Times New Roman" w:cs="Times New Roman"/>
+          <w:sz w:val="24"/>
+          <w:szCs w:val="24"/>
+        </w:rPr>
+        <w:t>flat_addr</w:t>
+      </w:r>
+      <w:proofErr w:type="spellEnd"/>
+      <w:r>
+        <w:rPr>
+          <w:rFonts w:ascii="Times New Roman" w:hAnsi="Times New Roman" w:cs="Times New Roman"/>
+          <w:sz w:val="24"/>
+          <w:szCs w:val="24"/>
+        </w:rPr>
+        <w:t xml:space="preserve"> = '5, Mount Merrion' then 1 else NULL END) AS Hall5 </w:t>
       </w:r>
     </w:p>
     <w:p>
@@ -6832,6 +7913,7 @@
       <w:r>
         <w:rPr>
           <w:rFonts w:ascii="Times New Roman" w:hAnsi="Times New Roman" w:cs="Times New Roman"/>
+          <w:noProof/>
           <w:sz w:val="24"/>
           <w:szCs w:val="24"/>
         </w:rPr>
@@ -6975,6 +8057,7 @@
       <w:r>
         <w:rPr>
           <w:rFonts w:ascii="Times New Roman" w:hAnsi="Times New Roman" w:cs="Times New Roman"/>
+          <w:noProof/>
           <w:sz w:val="24"/>
           <w:szCs w:val="24"/>
         </w:rPr>

</xml_diff>